<commit_message>
thêm sequence activity diagram của đánh giá hội thảo
</commit_message>
<xml_diff>
--- a/UML/Quy/UML.docx
+++ b/UML/Quy/UML.docx
@@ -38,7 +38,7 @@
           <w:noProof/>
         </w:rPr>
         <w:drawing>
-          <wp:inline distT="0" distB="0" distL="0" distR="0">
+          <wp:inline distT="0" distB="0" distL="0" distR="0" wp14:anchorId="3E0293E1" wp14:editId="03EFFD27">
             <wp:extent cx="5731510" cy="2850515"/>
             <wp:effectExtent l="0" t="0" r="2540" b="6985"/>
             <wp:docPr id="1" name="Picture 1"/>
@@ -314,7 +314,15 @@
           </w:p>
           <w:p>
             <w:r>
-              <w:t xml:space="preserve">Option 2 : Đăng nhập thất bại </w:t>
+              <w:t xml:space="preserve">Option </w:t>
+            </w:r>
+            <w:proofErr w:type="gramStart"/>
+            <w:r>
+              <w:t>2 :</w:t>
+            </w:r>
+            <w:proofErr w:type="gramEnd"/>
+            <w:r>
+              <w:t xml:space="preserve"> Đăng nhập thất bại </w:t>
             </w:r>
           </w:p>
           <w:p>
@@ -412,7 +420,7 @@
         </w:rPr>
         <w:lastRenderedPageBreak/>
         <w:drawing>
-          <wp:inline distT="0" distB="0" distL="0" distR="0">
+          <wp:inline distT="0" distB="0" distL="0" distR="0" wp14:anchorId="28CF6F8D" wp14:editId="38F73868">
             <wp:extent cx="5731510" cy="4464685"/>
             <wp:effectExtent l="0" t="0" r="2540" b="0"/>
             <wp:docPr id="2" name="Picture 2"/>
@@ -485,7 +493,7 @@
           <w:noProof/>
         </w:rPr>
         <w:drawing>
-          <wp:inline distT="0" distB="0" distL="0" distR="0">
+          <wp:inline distT="0" distB="0" distL="0" distR="0" wp14:anchorId="7F3BD2DB" wp14:editId="35151D09">
             <wp:extent cx="5731510" cy="3318510"/>
             <wp:effectExtent l="0" t="0" r="2540" b="0"/>
             <wp:docPr id="5" name="Picture 5"/>
@@ -610,7 +618,7 @@
         </w:rPr>
         <w:lastRenderedPageBreak/>
         <w:drawing>
-          <wp:inline distT="0" distB="0" distL="0" distR="0">
+          <wp:inline distT="0" distB="0" distL="0" distR="0" wp14:anchorId="0607B751" wp14:editId="7110581E">
             <wp:extent cx="5731510" cy="4279900"/>
             <wp:effectExtent l="0" t="0" r="2540" b="6350"/>
             <wp:docPr id="3" name="Picture 3"/>
@@ -737,6 +745,9 @@
             <w:r>
               <w:t>ùn</w:t>
             </w:r>
+            <w:r>
+              <w:t>g</w:t>
+            </w:r>
           </w:p>
         </w:tc>
       </w:tr>
@@ -985,7 +996,15 @@
           </w:p>
           <w:p>
             <w:r>
-              <w:t xml:space="preserve">Option 2 : </w:t>
+              <w:t xml:space="preserve">Option </w:t>
+            </w:r>
+            <w:proofErr w:type="gramStart"/>
+            <w:r>
+              <w:t>2 :</w:t>
+            </w:r>
+            <w:proofErr w:type="gramEnd"/>
+            <w:r>
+              <w:t xml:space="preserve"> </w:t>
             </w:r>
             <w:r>
               <w:t>Chỉnh sửa không th</w:t>
@@ -1095,7 +1114,7 @@
           <w:noProof/>
         </w:rPr>
         <w:drawing>
-          <wp:inline distT="0" distB="0" distL="0" distR="0">
+          <wp:inline distT="0" distB="0" distL="0" distR="0" wp14:anchorId="1B1171DC" wp14:editId="0749BB40">
             <wp:extent cx="5731510" cy="4954905"/>
             <wp:effectExtent l="0" t="0" r="2540" b="0"/>
             <wp:docPr id="6" name="Picture 6"/>
@@ -1143,8 +1162,6 @@
           </wp:inline>
         </w:drawing>
       </w:r>
-      <w:bookmarkStart w:id="0" w:name="_GoBack"/>
-      <w:bookmarkEnd w:id="0"/>
     </w:p>
     <w:p>
       <w:pPr>
@@ -1162,13 +1179,18 @@
       </w:r>
     </w:p>
     <w:p>
+      <w:pPr>
+        <w:rPr>
+          <w:lang w:val="en-US"/>
+        </w:rPr>
+      </w:pPr>
       <w:r>
         <w:rPr>
           <w:noProof/>
         </w:rPr>
         <w:lastRenderedPageBreak/>
         <w:drawing>
-          <wp:inline distT="0" distB="0" distL="0" distR="0">
+          <wp:inline distT="0" distB="0" distL="0" distR="0" wp14:anchorId="32A12DD0" wp14:editId="6C675ACD">
             <wp:extent cx="5731510" cy="3642360"/>
             <wp:effectExtent l="0" t="0" r="2540" b="0"/>
             <wp:docPr id="4" name="Picture 4"/>
@@ -1217,6 +1239,592 @@
         </w:drawing>
       </w:r>
     </w:p>
+    <w:p>
+      <w:pPr>
+        <w:pStyle w:val="ListParagraph"/>
+        <w:numPr>
+          <w:ilvl w:val="0"/>
+          <w:numId w:val="1"/>
+        </w:numPr>
+      </w:pPr>
+      <w:r>
+        <w:t>Đ</w:t>
+      </w:r>
+      <w:r>
+        <w:rPr>
+          <w:lang w:val="en-US"/>
+        </w:rPr>
+        <w:t>ánh giá hội thảo</w:t>
+      </w:r>
+    </w:p>
+    <w:p>
+      <w:pPr>
+        <w:pStyle w:val="ListParagraph"/>
+        <w:numPr>
+          <w:ilvl w:val="1"/>
+          <w:numId w:val="1"/>
+        </w:numPr>
+      </w:pPr>
+      <w:r>
+        <w:t>Us</w:t>
+      </w:r>
+      <w:r>
+        <w:rPr>
+          <w:lang w:val="en-US"/>
+        </w:rPr>
+        <w:t>ecase diagram</w:t>
+      </w:r>
+    </w:p>
+    <w:p>
+      <w:r>
+        <w:rPr>
+          <w:noProof/>
+        </w:rPr>
+        <w:drawing>
+          <wp:inline distT="0" distB="0" distL="0" distR="0" wp14:anchorId="0BD87CD2" wp14:editId="024D0B5A">
+            <wp:extent cx="5730240" cy="2827020"/>
+            <wp:effectExtent l="0" t="0" r="3810" b="0"/>
+            <wp:docPr id="10" name="Picture 10"/>
+            <wp:cNvGraphicFramePr>
+              <a:graphicFrameLocks xmlns:a="http://schemas.openxmlformats.org/drawingml/2006/main" noChangeAspect="1"/>
+            </wp:cNvGraphicFramePr>
+            <a:graphic xmlns:a="http://schemas.openxmlformats.org/drawingml/2006/main">
+              <a:graphicData uri="http://schemas.openxmlformats.org/drawingml/2006/picture">
+                <pic:pic xmlns:pic="http://schemas.openxmlformats.org/drawingml/2006/picture">
+                  <pic:nvPicPr>
+                    <pic:cNvPr id="0" name="Picture 1"/>
+                    <pic:cNvPicPr>
+                      <a:picLocks noChangeAspect="1" noChangeArrowheads="1"/>
+                    </pic:cNvPicPr>
+                  </pic:nvPicPr>
+                  <pic:blipFill>
+                    <a:blip r:embed="rId11">
+                      <a:extLst>
+                        <a:ext uri="{28A0092B-C50C-407E-A947-70E740481C1C}">
+                          <a14:useLocalDpi xmlns:a14="http://schemas.microsoft.com/office/drawing/2010/main" val="0"/>
+                        </a:ext>
+                      </a:extLst>
+                    </a:blip>
+                    <a:srcRect/>
+                    <a:stretch>
+                      <a:fillRect/>
+                    </a:stretch>
+                  </pic:blipFill>
+                  <pic:spPr bwMode="auto">
+                    <a:xfrm>
+                      <a:off x="0" y="0"/>
+                      <a:ext cx="5730240" cy="2827020"/>
+                    </a:xfrm>
+                    <a:prstGeom prst="rect">
+                      <a:avLst/>
+                    </a:prstGeom>
+                    <a:noFill/>
+                    <a:ln>
+                      <a:noFill/>
+                    </a:ln>
+                  </pic:spPr>
+                </pic:pic>
+              </a:graphicData>
+            </a:graphic>
+          </wp:inline>
+        </w:drawing>
+      </w:r>
+    </w:p>
+    <w:tbl>
+      <w:tblPr>
+        <w:tblStyle w:val="TableGrid"/>
+        <w:tblW w:w="0" w:type="auto"/>
+        <w:tblLook w:val="04A0" w:firstRow="1" w:lastRow="0" w:firstColumn="1" w:lastColumn="0" w:noHBand="0" w:noVBand="1"/>
+      </w:tblPr>
+      <w:tblGrid>
+        <w:gridCol w:w="4495"/>
+        <w:gridCol w:w="4521"/>
+      </w:tblGrid>
+      <w:tr>
+        <w:tc>
+          <w:tcPr>
+            <w:tcW w:w="4675" w:type="dxa"/>
+          </w:tcPr>
+          <w:p>
+            <w:r>
+              <w:t>Đặc tả</w:t>
+            </w:r>
+          </w:p>
+        </w:tc>
+        <w:tc>
+          <w:tcPr>
+            <w:tcW w:w="4675" w:type="dxa"/>
+          </w:tcPr>
+          <w:p>
+            <w:r>
+              <w:t>Ý nghĩa</w:t>
+            </w:r>
+          </w:p>
+        </w:tc>
+      </w:tr>
+      <w:tr>
+        <w:tc>
+          <w:tcPr>
+            <w:tcW w:w="4675" w:type="dxa"/>
+          </w:tcPr>
+          <w:p>
+            <w:r>
+              <w:t>Tên usecase</w:t>
+            </w:r>
+          </w:p>
+        </w:tc>
+        <w:tc>
+          <w:tcPr>
+            <w:tcW w:w="4675" w:type="dxa"/>
+          </w:tcPr>
+          <w:p>
+            <w:r>
+              <w:t>Đánh giá hội thảo</w:t>
+            </w:r>
+          </w:p>
+        </w:tc>
+      </w:tr>
+      <w:tr>
+        <w:tc>
+          <w:tcPr>
+            <w:tcW w:w="4675" w:type="dxa"/>
+          </w:tcPr>
+          <w:p>
+            <w:r>
+              <w:t>Tác nhân chính</w:t>
+            </w:r>
+          </w:p>
+        </w:tc>
+        <w:tc>
+          <w:tcPr>
+            <w:tcW w:w="4675" w:type="dxa"/>
+          </w:tcPr>
+          <w:p>
+            <w:r>
+              <w:t>Người tham gia, H</w:t>
+            </w:r>
+            <w:r>
+              <w:t>ệ</w:t>
+            </w:r>
+            <w:r>
+              <w:t xml:space="preserve"> th</w:t>
+            </w:r>
+            <w:r>
+              <w:t>ốn</w:t>
+            </w:r>
+            <w:r>
+              <w:t>g</w:t>
+            </w:r>
+          </w:p>
+        </w:tc>
+      </w:tr>
+      <w:tr>
+        <w:tc>
+          <w:tcPr>
+            <w:tcW w:w="4675" w:type="dxa"/>
+          </w:tcPr>
+          <w:p>
+            <w:r>
+              <w:t xml:space="preserve">Người chịu trách nhiệm </w:t>
+            </w:r>
+          </w:p>
+        </w:tc>
+        <w:tc>
+          <w:tcPr>
+            <w:tcW w:w="4675" w:type="dxa"/>
+          </w:tcPr>
+          <w:p>
+            <w:r>
+              <w:t>N/A</w:t>
+            </w:r>
+          </w:p>
+        </w:tc>
+      </w:tr>
+      <w:tr>
+        <w:tc>
+          <w:tcPr>
+            <w:tcW w:w="4675" w:type="dxa"/>
+          </w:tcPr>
+          <w:p>
+            <w:r>
+              <w:t>Tiền điều kiện</w:t>
+            </w:r>
+          </w:p>
+        </w:tc>
+        <w:tc>
+          <w:tcPr>
+            <w:tcW w:w="4675" w:type="dxa"/>
+          </w:tcPr>
+          <w:p>
+            <w:r>
+              <w:t>Đã kết nối thành công vào CSDL</w:t>
+            </w:r>
+          </w:p>
+        </w:tc>
+      </w:tr>
+      <w:tr>
+        <w:tc>
+          <w:tcPr>
+            <w:tcW w:w="4675" w:type="dxa"/>
+          </w:tcPr>
+          <w:p>
+            <w:r>
+              <w:t>Đảm bảo tối thiểu</w:t>
+            </w:r>
+          </w:p>
+        </w:tc>
+        <w:tc>
+          <w:tcPr>
+            <w:tcW w:w="4675" w:type="dxa"/>
+          </w:tcPr>
+          <w:p>
+            <w:r>
+              <w:t>Đã</w:t>
+            </w:r>
+            <w:r>
+              <w:t xml:space="preserve"> </w:t>
+            </w:r>
+            <w:r>
+              <w:t>đă</w:t>
+            </w:r>
+            <w:r>
+              <w:t>ng nh</w:t>
+            </w:r>
+            <w:r>
+              <w:t>ậ</w:t>
+            </w:r>
+            <w:r>
+              <w:t>p v</w:t>
+            </w:r>
+            <w:r>
+              <w:t>à</w:t>
+            </w:r>
+            <w:r>
+              <w:t>o h</w:t>
+            </w:r>
+            <w:r>
+              <w:t>ệ</w:t>
+            </w:r>
+            <w:r>
+              <w:t xml:space="preserve"> th</w:t>
+            </w:r>
+            <w:r>
+              <w:t>ố</w:t>
+            </w:r>
+            <w:r>
+              <w:t>ng</w:t>
+            </w:r>
+          </w:p>
+        </w:tc>
+      </w:tr>
+      <w:tr>
+        <w:tc>
+          <w:tcPr>
+            <w:tcW w:w="4675" w:type="dxa"/>
+          </w:tcPr>
+          <w:p>
+            <w:r>
+              <w:t>Chuỗi sự kiện chính</w:t>
+            </w:r>
+          </w:p>
+        </w:tc>
+        <w:tc>
+          <w:tcPr>
+            <w:tcW w:w="4675" w:type="dxa"/>
+          </w:tcPr>
+          <w:p>
+            <w:r>
+              <w:t xml:space="preserve">Option 1: </w:t>
+            </w:r>
+            <w:r>
+              <w:t xml:space="preserve">Đánh giá </w:t>
+            </w:r>
+            <w:r>
+              <w:t>thành công</w:t>
+            </w:r>
+          </w:p>
+          <w:p>
+            <w:pPr>
+              <w:pStyle w:val="ListParagraph"/>
+              <w:numPr>
+                <w:ilvl w:val="0"/>
+                <w:numId w:val="15"/>
+              </w:numPr>
+            </w:pPr>
+            <w:r>
+              <w:t xml:space="preserve">Người tham gia đăng </w:t>
+            </w:r>
+            <w:r>
+              <w:t>yêu cầu đánh giá hội thảo</w:t>
+            </w:r>
+          </w:p>
+          <w:p>
+            <w:pPr>
+              <w:pStyle w:val="ListParagraph"/>
+              <w:numPr>
+                <w:ilvl w:val="0"/>
+                <w:numId w:val="15"/>
+              </w:numPr>
+            </w:pPr>
+            <w:r>
+              <w:lastRenderedPageBreak/>
+              <w:t>Người dù</w:t>
+            </w:r>
+            <w:r>
+              <w:t>ng đăng nhập thành công vào hệ thống</w:t>
+            </w:r>
+          </w:p>
+          <w:p>
+            <w:pPr>
+              <w:pStyle w:val="ListParagraph"/>
+              <w:numPr>
+                <w:ilvl w:val="0"/>
+                <w:numId w:val="15"/>
+              </w:numPr>
+            </w:pPr>
+            <w:r>
+              <w:t xml:space="preserve">Người dùng nhập vào thông tin </w:t>
+            </w:r>
+            <w:r>
+              <w:t>đánh giá</w:t>
+            </w:r>
+          </w:p>
+          <w:p>
+            <w:pPr>
+              <w:pStyle w:val="ListParagraph"/>
+              <w:numPr>
+                <w:ilvl w:val="0"/>
+                <w:numId w:val="15"/>
+              </w:numPr>
+            </w:pPr>
+            <w:r>
+              <w:t xml:space="preserve">Hệ thống </w:t>
+            </w:r>
+            <w:r>
+              <w:t>lưu vào thông tin đánh giá và cập nhật điểm trung bình</w:t>
+            </w:r>
+          </w:p>
+          <w:p>
+            <w:pPr>
+              <w:pStyle w:val="ListParagraph"/>
+              <w:numPr>
+                <w:ilvl w:val="0"/>
+                <w:numId w:val="15"/>
+              </w:numPr>
+            </w:pPr>
+            <w:r>
+              <w:t>Hệ thống hiển thị điểm trung bình của hội thảo</w:t>
+            </w:r>
+          </w:p>
+          <w:p>
+            <w:r>
+              <w:t xml:space="preserve">Option 2: </w:t>
+            </w:r>
+            <w:r>
+              <w:t>Người dùng chưa đăng nhập vào hệ thống</w:t>
+            </w:r>
+          </w:p>
+          <w:p>
+            <w:pPr>
+              <w:pStyle w:val="ListParagraph"/>
+              <w:numPr>
+                <w:ilvl w:val="0"/>
+                <w:numId w:val="16"/>
+              </w:numPr>
+            </w:pPr>
+            <w:r>
+              <w:t>Người tham gi</w:t>
+            </w:r>
+            <w:r>
+              <w:t>a yêu cầu đánh giá hội thảo</w:t>
+            </w:r>
+          </w:p>
+          <w:p>
+            <w:pPr>
+              <w:pStyle w:val="ListParagraph"/>
+              <w:numPr>
+                <w:ilvl w:val="0"/>
+                <w:numId w:val="16"/>
+              </w:numPr>
+            </w:pPr>
+            <w:r>
+              <w:t>Người dùn</w:t>
+            </w:r>
+            <w:r>
+              <w:t>g chưa đăng nhập vào hệ thống</w:t>
+            </w:r>
+          </w:p>
+          <w:p>
+            <w:pPr>
+              <w:pStyle w:val="ListParagraph"/>
+              <w:numPr>
+                <w:ilvl w:val="0"/>
+                <w:numId w:val="16"/>
+              </w:numPr>
+            </w:pPr>
+            <w:r>
+              <w:t>Yêu cầu người dùng đăng nhập vào hệ thống</w:t>
+            </w:r>
+            <w:bookmarkStart w:id="0" w:name="_GoBack"/>
+            <w:bookmarkEnd w:id="0"/>
+          </w:p>
+        </w:tc>
+      </w:tr>
+    </w:tbl>
+    <w:p/>
+    <w:p>
+      <w:pPr>
+        <w:pStyle w:val="ListParagraph"/>
+        <w:numPr>
+          <w:ilvl w:val="1"/>
+          <w:numId w:val="1"/>
+        </w:numPr>
+      </w:pPr>
+      <w:r>
+        <w:rPr>
+          <w:lang w:val="en-US"/>
+        </w:rPr>
+        <w:t>Activities diagram</w:t>
+      </w:r>
+    </w:p>
+    <w:p>
+      <w:r>
+        <w:rPr>
+          <w:noProof/>
+        </w:rPr>
+        <w:drawing>
+          <wp:inline distT="0" distB="0" distL="0" distR="0" wp14:anchorId="70F6C817" wp14:editId="466719BC">
+            <wp:extent cx="5722620" cy="3208020"/>
+            <wp:effectExtent l="0" t="0" r="0" b="0"/>
+            <wp:docPr id="11" name="Picture 11"/>
+            <wp:cNvGraphicFramePr>
+              <a:graphicFrameLocks xmlns:a="http://schemas.openxmlformats.org/drawingml/2006/main" noChangeAspect="1"/>
+            </wp:cNvGraphicFramePr>
+            <a:graphic xmlns:a="http://schemas.openxmlformats.org/drawingml/2006/main">
+              <a:graphicData uri="http://schemas.openxmlformats.org/drawingml/2006/picture">
+                <pic:pic xmlns:pic="http://schemas.openxmlformats.org/drawingml/2006/picture">
+                  <pic:nvPicPr>
+                    <pic:cNvPr id="0" name="Picture 2"/>
+                    <pic:cNvPicPr>
+                      <a:picLocks noChangeAspect="1" noChangeArrowheads="1"/>
+                    </pic:cNvPicPr>
+                  </pic:nvPicPr>
+                  <pic:blipFill>
+                    <a:blip r:embed="rId12">
+                      <a:extLst>
+                        <a:ext uri="{28A0092B-C50C-407E-A947-70E740481C1C}">
+                          <a14:useLocalDpi xmlns:a14="http://schemas.microsoft.com/office/drawing/2010/main" val="0"/>
+                        </a:ext>
+                      </a:extLst>
+                    </a:blip>
+                    <a:srcRect/>
+                    <a:stretch>
+                      <a:fillRect/>
+                    </a:stretch>
+                  </pic:blipFill>
+                  <pic:spPr bwMode="auto">
+                    <a:xfrm>
+                      <a:off x="0" y="0"/>
+                      <a:ext cx="5722620" cy="3208020"/>
+                    </a:xfrm>
+                    <a:prstGeom prst="rect">
+                      <a:avLst/>
+                    </a:prstGeom>
+                    <a:noFill/>
+                    <a:ln>
+                      <a:noFill/>
+                    </a:ln>
+                  </pic:spPr>
+                </pic:pic>
+              </a:graphicData>
+            </a:graphic>
+          </wp:inline>
+        </w:drawing>
+      </w:r>
+    </w:p>
+    <w:p>
+      <w:pPr>
+        <w:pStyle w:val="ListParagraph"/>
+        <w:numPr>
+          <w:ilvl w:val="1"/>
+          <w:numId w:val="1"/>
+        </w:numPr>
+      </w:pPr>
+      <w:r>
+        <w:rPr>
+          <w:lang w:val="en-US"/>
+        </w:rPr>
+        <w:t>Sequence diagram</w:t>
+      </w:r>
+    </w:p>
+    <w:p>
+      <w:pPr>
+        <w:rPr>
+          <w:lang w:val="en-US"/>
+        </w:rPr>
+      </w:pPr>
+      <w:r>
+        <w:rPr>
+          <w:noProof/>
+        </w:rPr>
+        <w:lastRenderedPageBreak/>
+        <w:drawing>
+          <wp:inline distT="0" distB="0" distL="0" distR="0" wp14:anchorId="16B7D05B" wp14:editId="24C0F778">
+            <wp:extent cx="5730240" cy="4434840"/>
+            <wp:effectExtent l="0" t="0" r="3810" b="3810"/>
+            <wp:docPr id="12" name="Picture 12"/>
+            <wp:cNvGraphicFramePr>
+              <a:graphicFrameLocks xmlns:a="http://schemas.openxmlformats.org/drawingml/2006/main" noChangeAspect="1"/>
+            </wp:cNvGraphicFramePr>
+            <a:graphic xmlns:a="http://schemas.openxmlformats.org/drawingml/2006/main">
+              <a:graphicData uri="http://schemas.openxmlformats.org/drawingml/2006/picture">
+                <pic:pic xmlns:pic="http://schemas.openxmlformats.org/drawingml/2006/picture">
+                  <pic:nvPicPr>
+                    <pic:cNvPr id="0" name="Picture 3"/>
+                    <pic:cNvPicPr>
+                      <a:picLocks noChangeAspect="1" noChangeArrowheads="1"/>
+                    </pic:cNvPicPr>
+                  </pic:nvPicPr>
+                  <pic:blipFill>
+                    <a:blip r:embed="rId13">
+                      <a:extLst>
+                        <a:ext uri="{28A0092B-C50C-407E-A947-70E740481C1C}">
+                          <a14:useLocalDpi xmlns:a14="http://schemas.microsoft.com/office/drawing/2010/main" val="0"/>
+                        </a:ext>
+                      </a:extLst>
+                    </a:blip>
+                    <a:srcRect/>
+                    <a:stretch>
+                      <a:fillRect/>
+                    </a:stretch>
+                  </pic:blipFill>
+                  <pic:spPr bwMode="auto">
+                    <a:xfrm>
+                      <a:off x="0" y="0"/>
+                      <a:ext cx="5730240" cy="4434840"/>
+                    </a:xfrm>
+                    <a:prstGeom prst="rect">
+                      <a:avLst/>
+                    </a:prstGeom>
+                    <a:noFill/>
+                    <a:ln>
+                      <a:noFill/>
+                    </a:ln>
+                  </pic:spPr>
+                </pic:pic>
+              </a:graphicData>
+            </a:graphic>
+          </wp:inline>
+        </w:drawing>
+      </w:r>
+    </w:p>
+    <w:p>
+      <w:pPr>
+        <w:rPr>
+          <w:lang w:val="en-US"/>
+        </w:rPr>
+      </w:pPr>
+    </w:p>
     <w:sectPr>
       <w:pgSz w:w="11906" w:h="16838"/>
       <w:pgMar w:top="1440" w:right="1440" w:bottom="1440" w:left="1440" w:header="708" w:footer="708" w:gutter="0"/>
@@ -1321,7 +1929,7 @@
   <w:abstractNum w:abstractNumId="1" w15:restartNumberingAfterBreak="0">
     <w:nsid w:val="0E45167C"/>
     <w:multiLevelType w:val="hybridMultilevel"/>
-    <w:tmpl w:val="A0F2F6AA"/>
+    <w:tmpl w:val="02583F94"/>
     <w:lvl w:ilvl="0" w:tplc="042A000F">
       <w:start w:val="1"/>
       <w:numFmt w:val="decimal"/>
@@ -1405,6 +2013,95 @@
     </w:lvl>
   </w:abstractNum>
   <w:abstractNum w:abstractNumId="2" w15:restartNumberingAfterBreak="0">
+    <w:nsid w:val="2F3A792A"/>
+    <w:multiLevelType w:val="hybridMultilevel"/>
+    <w:tmpl w:val="4A0E7F70"/>
+    <w:lvl w:ilvl="0" w:tplc="0409000F">
+      <w:start w:val="1"/>
+      <w:numFmt w:val="decimal"/>
+      <w:lvlText w:val="%1."/>
+      <w:lvlJc w:val="left"/>
+      <w:pPr>
+        <w:ind w:left="720" w:hanging="360"/>
+      </w:pPr>
+      <w:rPr>
+        <w:rFonts w:hint="default"/>
+      </w:rPr>
+    </w:lvl>
+    <w:lvl w:ilvl="1" w:tplc="04090019">
+      <w:start w:val="1"/>
+      <w:numFmt w:val="lowerLetter"/>
+      <w:lvlText w:val="%2."/>
+      <w:lvlJc w:val="left"/>
+      <w:pPr>
+        <w:ind w:left="1440" w:hanging="360"/>
+      </w:pPr>
+    </w:lvl>
+    <w:lvl w:ilvl="2" w:tplc="0409001B" w:tentative="1">
+      <w:start w:val="1"/>
+      <w:numFmt w:val="lowerRoman"/>
+      <w:lvlText w:val="%3."/>
+      <w:lvlJc w:val="right"/>
+      <w:pPr>
+        <w:ind w:left="2160" w:hanging="180"/>
+      </w:pPr>
+    </w:lvl>
+    <w:lvl w:ilvl="3" w:tplc="0409000F" w:tentative="1">
+      <w:start w:val="1"/>
+      <w:numFmt w:val="decimal"/>
+      <w:lvlText w:val="%4."/>
+      <w:lvlJc w:val="left"/>
+      <w:pPr>
+        <w:ind w:left="2880" w:hanging="360"/>
+      </w:pPr>
+    </w:lvl>
+    <w:lvl w:ilvl="4" w:tplc="04090019" w:tentative="1">
+      <w:start w:val="1"/>
+      <w:numFmt w:val="lowerLetter"/>
+      <w:lvlText w:val="%5."/>
+      <w:lvlJc w:val="left"/>
+      <w:pPr>
+        <w:ind w:left="3600" w:hanging="360"/>
+      </w:pPr>
+    </w:lvl>
+    <w:lvl w:ilvl="5" w:tplc="0409001B" w:tentative="1">
+      <w:start w:val="1"/>
+      <w:numFmt w:val="lowerRoman"/>
+      <w:lvlText w:val="%6."/>
+      <w:lvlJc w:val="right"/>
+      <w:pPr>
+        <w:ind w:left="4320" w:hanging="180"/>
+      </w:pPr>
+    </w:lvl>
+    <w:lvl w:ilvl="6" w:tplc="0409000F" w:tentative="1">
+      <w:start w:val="1"/>
+      <w:numFmt w:val="decimal"/>
+      <w:lvlText w:val="%7."/>
+      <w:lvlJc w:val="left"/>
+      <w:pPr>
+        <w:ind w:left="5040" w:hanging="360"/>
+      </w:pPr>
+    </w:lvl>
+    <w:lvl w:ilvl="7" w:tplc="04090019" w:tentative="1">
+      <w:start w:val="1"/>
+      <w:numFmt w:val="lowerLetter"/>
+      <w:lvlText w:val="%8."/>
+      <w:lvlJc w:val="left"/>
+      <w:pPr>
+        <w:ind w:left="5760" w:hanging="360"/>
+      </w:pPr>
+    </w:lvl>
+    <w:lvl w:ilvl="8" w:tplc="0409001B" w:tentative="1">
+      <w:start w:val="1"/>
+      <w:numFmt w:val="lowerRoman"/>
+      <w:lvlText w:val="%9."/>
+      <w:lvlJc w:val="right"/>
+      <w:pPr>
+        <w:ind w:left="6480" w:hanging="180"/>
+      </w:pPr>
+    </w:lvl>
+  </w:abstractNum>
+  <w:abstractNum w:abstractNumId="3" w15:restartNumberingAfterBreak="0">
     <w:nsid w:val="3D9957A5"/>
     <w:multiLevelType w:val="hybridMultilevel"/>
     <w:tmpl w:val="E530EC84"/>
@@ -1493,7 +2190,7 @@
       </w:pPr>
     </w:lvl>
   </w:abstractNum>
-  <w:abstractNum w:abstractNumId="3" w15:restartNumberingAfterBreak="0">
+  <w:abstractNum w:abstractNumId="4" w15:restartNumberingAfterBreak="0">
     <w:nsid w:val="405C5559"/>
     <w:multiLevelType w:val="hybridMultilevel"/>
     <w:tmpl w:val="E530EC84"/>
@@ -1582,10 +2279,96 @@
       </w:pPr>
     </w:lvl>
   </w:abstractNum>
-  <w:abstractNum w:abstractNumId="4" w15:restartNumberingAfterBreak="0">
+  <w:abstractNum w:abstractNumId="5" w15:restartNumberingAfterBreak="0">
+    <w:nsid w:val="41547579"/>
+    <w:multiLevelType w:val="hybridMultilevel"/>
+    <w:tmpl w:val="CEE00D84"/>
+    <w:lvl w:ilvl="0" w:tplc="0409000F">
+      <w:start w:val="1"/>
+      <w:numFmt w:val="decimal"/>
+      <w:lvlText w:val="%1."/>
+      <w:lvlJc w:val="left"/>
+      <w:pPr>
+        <w:ind w:left="1080" w:hanging="360"/>
+      </w:pPr>
+    </w:lvl>
+    <w:lvl w:ilvl="1" w:tplc="04090019" w:tentative="1">
+      <w:start w:val="1"/>
+      <w:numFmt w:val="lowerLetter"/>
+      <w:lvlText w:val="%2."/>
+      <w:lvlJc w:val="left"/>
+      <w:pPr>
+        <w:ind w:left="1800" w:hanging="360"/>
+      </w:pPr>
+    </w:lvl>
+    <w:lvl w:ilvl="2" w:tplc="0409001B" w:tentative="1">
+      <w:start w:val="1"/>
+      <w:numFmt w:val="lowerRoman"/>
+      <w:lvlText w:val="%3."/>
+      <w:lvlJc w:val="right"/>
+      <w:pPr>
+        <w:ind w:left="2520" w:hanging="180"/>
+      </w:pPr>
+    </w:lvl>
+    <w:lvl w:ilvl="3" w:tplc="0409000F" w:tentative="1">
+      <w:start w:val="1"/>
+      <w:numFmt w:val="decimal"/>
+      <w:lvlText w:val="%4."/>
+      <w:lvlJc w:val="left"/>
+      <w:pPr>
+        <w:ind w:left="3240" w:hanging="360"/>
+      </w:pPr>
+    </w:lvl>
+    <w:lvl w:ilvl="4" w:tplc="04090019" w:tentative="1">
+      <w:start w:val="1"/>
+      <w:numFmt w:val="lowerLetter"/>
+      <w:lvlText w:val="%5."/>
+      <w:lvlJc w:val="left"/>
+      <w:pPr>
+        <w:ind w:left="3960" w:hanging="360"/>
+      </w:pPr>
+    </w:lvl>
+    <w:lvl w:ilvl="5" w:tplc="0409001B" w:tentative="1">
+      <w:start w:val="1"/>
+      <w:numFmt w:val="lowerRoman"/>
+      <w:lvlText w:val="%6."/>
+      <w:lvlJc w:val="right"/>
+      <w:pPr>
+        <w:ind w:left="4680" w:hanging="180"/>
+      </w:pPr>
+    </w:lvl>
+    <w:lvl w:ilvl="6" w:tplc="0409000F" w:tentative="1">
+      <w:start w:val="1"/>
+      <w:numFmt w:val="decimal"/>
+      <w:lvlText w:val="%7."/>
+      <w:lvlJc w:val="left"/>
+      <w:pPr>
+        <w:ind w:left="5400" w:hanging="360"/>
+      </w:pPr>
+    </w:lvl>
+    <w:lvl w:ilvl="7" w:tplc="04090019" w:tentative="1">
+      <w:start w:val="1"/>
+      <w:numFmt w:val="lowerLetter"/>
+      <w:lvlText w:val="%8."/>
+      <w:lvlJc w:val="left"/>
+      <w:pPr>
+        <w:ind w:left="6120" w:hanging="360"/>
+      </w:pPr>
+    </w:lvl>
+    <w:lvl w:ilvl="8" w:tplc="0409001B" w:tentative="1">
+      <w:start w:val="1"/>
+      <w:numFmt w:val="lowerRoman"/>
+      <w:lvlText w:val="%9."/>
+      <w:lvlJc w:val="right"/>
+      <w:pPr>
+        <w:ind w:left="6840" w:hanging="180"/>
+      </w:pPr>
+    </w:lvl>
+  </w:abstractNum>
+  <w:abstractNum w:abstractNumId="6" w15:restartNumberingAfterBreak="0">
     <w:nsid w:val="45395338"/>
     <w:multiLevelType w:val="hybridMultilevel"/>
-    <w:tmpl w:val="E530EC84"/>
+    <w:tmpl w:val="4A0E7F70"/>
     <w:lvl w:ilvl="0" w:tplc="0409000F">
       <w:start w:val="1"/>
       <w:numFmt w:val="decimal"/>
@@ -1598,7 +2381,7 @@
         <w:rFonts w:hint="default"/>
       </w:rPr>
     </w:lvl>
-    <w:lvl w:ilvl="1" w:tplc="04090019" w:tentative="1">
+    <w:lvl w:ilvl="1" w:tplc="04090019">
       <w:start w:val="1"/>
       <w:numFmt w:val="lowerLetter"/>
       <w:lvlText w:val="%2."/>
@@ -1671,7 +2454,96 @@
       </w:pPr>
     </w:lvl>
   </w:abstractNum>
-  <w:abstractNum w:abstractNumId="5" w15:restartNumberingAfterBreak="0">
+  <w:abstractNum w:abstractNumId="7" w15:restartNumberingAfterBreak="0">
+    <w:nsid w:val="4C397E27"/>
+    <w:multiLevelType w:val="hybridMultilevel"/>
+    <w:tmpl w:val="4A0E7F70"/>
+    <w:lvl w:ilvl="0" w:tplc="0409000F">
+      <w:start w:val="1"/>
+      <w:numFmt w:val="decimal"/>
+      <w:lvlText w:val="%1."/>
+      <w:lvlJc w:val="left"/>
+      <w:pPr>
+        <w:ind w:left="720" w:hanging="360"/>
+      </w:pPr>
+      <w:rPr>
+        <w:rFonts w:hint="default"/>
+      </w:rPr>
+    </w:lvl>
+    <w:lvl w:ilvl="1" w:tplc="04090019">
+      <w:start w:val="1"/>
+      <w:numFmt w:val="lowerLetter"/>
+      <w:lvlText w:val="%2."/>
+      <w:lvlJc w:val="left"/>
+      <w:pPr>
+        <w:ind w:left="1440" w:hanging="360"/>
+      </w:pPr>
+    </w:lvl>
+    <w:lvl w:ilvl="2" w:tplc="0409001B" w:tentative="1">
+      <w:start w:val="1"/>
+      <w:numFmt w:val="lowerRoman"/>
+      <w:lvlText w:val="%3."/>
+      <w:lvlJc w:val="right"/>
+      <w:pPr>
+        <w:ind w:left="2160" w:hanging="180"/>
+      </w:pPr>
+    </w:lvl>
+    <w:lvl w:ilvl="3" w:tplc="0409000F" w:tentative="1">
+      <w:start w:val="1"/>
+      <w:numFmt w:val="decimal"/>
+      <w:lvlText w:val="%4."/>
+      <w:lvlJc w:val="left"/>
+      <w:pPr>
+        <w:ind w:left="2880" w:hanging="360"/>
+      </w:pPr>
+    </w:lvl>
+    <w:lvl w:ilvl="4" w:tplc="04090019" w:tentative="1">
+      <w:start w:val="1"/>
+      <w:numFmt w:val="lowerLetter"/>
+      <w:lvlText w:val="%5."/>
+      <w:lvlJc w:val="left"/>
+      <w:pPr>
+        <w:ind w:left="3600" w:hanging="360"/>
+      </w:pPr>
+    </w:lvl>
+    <w:lvl w:ilvl="5" w:tplc="0409001B" w:tentative="1">
+      <w:start w:val="1"/>
+      <w:numFmt w:val="lowerRoman"/>
+      <w:lvlText w:val="%6."/>
+      <w:lvlJc w:val="right"/>
+      <w:pPr>
+        <w:ind w:left="4320" w:hanging="180"/>
+      </w:pPr>
+    </w:lvl>
+    <w:lvl w:ilvl="6" w:tplc="0409000F" w:tentative="1">
+      <w:start w:val="1"/>
+      <w:numFmt w:val="decimal"/>
+      <w:lvlText w:val="%7."/>
+      <w:lvlJc w:val="left"/>
+      <w:pPr>
+        <w:ind w:left="5040" w:hanging="360"/>
+      </w:pPr>
+    </w:lvl>
+    <w:lvl w:ilvl="7" w:tplc="04090019" w:tentative="1">
+      <w:start w:val="1"/>
+      <w:numFmt w:val="lowerLetter"/>
+      <w:lvlText w:val="%8."/>
+      <w:lvlJc w:val="left"/>
+      <w:pPr>
+        <w:ind w:left="5760" w:hanging="360"/>
+      </w:pPr>
+    </w:lvl>
+    <w:lvl w:ilvl="8" w:tplc="0409001B" w:tentative="1">
+      <w:start w:val="1"/>
+      <w:numFmt w:val="lowerRoman"/>
+      <w:lvlText w:val="%9."/>
+      <w:lvlJc w:val="right"/>
+      <w:pPr>
+        <w:ind w:left="6480" w:hanging="180"/>
+      </w:pPr>
+    </w:lvl>
+  </w:abstractNum>
+  <w:abstractNum w:abstractNumId="8" w15:restartNumberingAfterBreak="0">
     <w:nsid w:val="4C81337D"/>
     <w:multiLevelType w:val="hybridMultilevel"/>
     <w:tmpl w:val="E530EC84"/>
@@ -1760,7 +2632,357 @@
       </w:pPr>
     </w:lvl>
   </w:abstractNum>
-  <w:abstractNum w:abstractNumId="6" w15:restartNumberingAfterBreak="0">
+  <w:abstractNum w:abstractNumId="9" w15:restartNumberingAfterBreak="0">
+    <w:nsid w:val="5AE96516"/>
+    <w:multiLevelType w:val="hybridMultilevel"/>
+    <w:tmpl w:val="E530EC84"/>
+    <w:lvl w:ilvl="0" w:tplc="0409000F">
+      <w:start w:val="1"/>
+      <w:numFmt w:val="decimal"/>
+      <w:lvlText w:val="%1."/>
+      <w:lvlJc w:val="left"/>
+      <w:pPr>
+        <w:ind w:left="720" w:hanging="360"/>
+      </w:pPr>
+      <w:rPr>
+        <w:rFonts w:hint="default"/>
+      </w:rPr>
+    </w:lvl>
+    <w:lvl w:ilvl="1" w:tplc="04090019" w:tentative="1">
+      <w:start w:val="1"/>
+      <w:numFmt w:val="lowerLetter"/>
+      <w:lvlText w:val="%2."/>
+      <w:lvlJc w:val="left"/>
+      <w:pPr>
+        <w:ind w:left="1440" w:hanging="360"/>
+      </w:pPr>
+    </w:lvl>
+    <w:lvl w:ilvl="2" w:tplc="0409001B" w:tentative="1">
+      <w:start w:val="1"/>
+      <w:numFmt w:val="lowerRoman"/>
+      <w:lvlText w:val="%3."/>
+      <w:lvlJc w:val="right"/>
+      <w:pPr>
+        <w:ind w:left="2160" w:hanging="180"/>
+      </w:pPr>
+    </w:lvl>
+    <w:lvl w:ilvl="3" w:tplc="0409000F" w:tentative="1">
+      <w:start w:val="1"/>
+      <w:numFmt w:val="decimal"/>
+      <w:lvlText w:val="%4."/>
+      <w:lvlJc w:val="left"/>
+      <w:pPr>
+        <w:ind w:left="2880" w:hanging="360"/>
+      </w:pPr>
+    </w:lvl>
+    <w:lvl w:ilvl="4" w:tplc="04090019" w:tentative="1">
+      <w:start w:val="1"/>
+      <w:numFmt w:val="lowerLetter"/>
+      <w:lvlText w:val="%5."/>
+      <w:lvlJc w:val="left"/>
+      <w:pPr>
+        <w:ind w:left="3600" w:hanging="360"/>
+      </w:pPr>
+    </w:lvl>
+    <w:lvl w:ilvl="5" w:tplc="0409001B" w:tentative="1">
+      <w:start w:val="1"/>
+      <w:numFmt w:val="lowerRoman"/>
+      <w:lvlText w:val="%6."/>
+      <w:lvlJc w:val="right"/>
+      <w:pPr>
+        <w:ind w:left="4320" w:hanging="180"/>
+      </w:pPr>
+    </w:lvl>
+    <w:lvl w:ilvl="6" w:tplc="0409000F" w:tentative="1">
+      <w:start w:val="1"/>
+      <w:numFmt w:val="decimal"/>
+      <w:lvlText w:val="%7."/>
+      <w:lvlJc w:val="left"/>
+      <w:pPr>
+        <w:ind w:left="5040" w:hanging="360"/>
+      </w:pPr>
+    </w:lvl>
+    <w:lvl w:ilvl="7" w:tplc="04090019" w:tentative="1">
+      <w:start w:val="1"/>
+      <w:numFmt w:val="lowerLetter"/>
+      <w:lvlText w:val="%8."/>
+      <w:lvlJc w:val="left"/>
+      <w:pPr>
+        <w:ind w:left="5760" w:hanging="360"/>
+      </w:pPr>
+    </w:lvl>
+    <w:lvl w:ilvl="8" w:tplc="0409001B" w:tentative="1">
+      <w:start w:val="1"/>
+      <w:numFmt w:val="lowerRoman"/>
+      <w:lvlText w:val="%9."/>
+      <w:lvlJc w:val="right"/>
+      <w:pPr>
+        <w:ind w:left="6480" w:hanging="180"/>
+      </w:pPr>
+    </w:lvl>
+  </w:abstractNum>
+  <w:abstractNum w:abstractNumId="10" w15:restartNumberingAfterBreak="0">
+    <w:nsid w:val="659D14D7"/>
+    <w:multiLevelType w:val="hybridMultilevel"/>
+    <w:tmpl w:val="58AAC32A"/>
+    <w:lvl w:ilvl="0" w:tplc="EB8E25CE">
+      <w:start w:val="3"/>
+      <w:numFmt w:val="decimal"/>
+      <w:lvlText w:val="%1."/>
+      <w:lvlJc w:val="left"/>
+      <w:pPr>
+        <w:ind w:left="720" w:hanging="360"/>
+      </w:pPr>
+      <w:rPr>
+        <w:rFonts w:hint="default"/>
+      </w:rPr>
+    </w:lvl>
+    <w:lvl w:ilvl="1" w:tplc="04090019" w:tentative="1">
+      <w:start w:val="1"/>
+      <w:numFmt w:val="lowerLetter"/>
+      <w:lvlText w:val="%2."/>
+      <w:lvlJc w:val="left"/>
+      <w:pPr>
+        <w:ind w:left="1440" w:hanging="360"/>
+      </w:pPr>
+    </w:lvl>
+    <w:lvl w:ilvl="2" w:tplc="0409001B" w:tentative="1">
+      <w:start w:val="1"/>
+      <w:numFmt w:val="lowerRoman"/>
+      <w:lvlText w:val="%3."/>
+      <w:lvlJc w:val="right"/>
+      <w:pPr>
+        <w:ind w:left="2160" w:hanging="180"/>
+      </w:pPr>
+    </w:lvl>
+    <w:lvl w:ilvl="3" w:tplc="0409000F" w:tentative="1">
+      <w:start w:val="1"/>
+      <w:numFmt w:val="decimal"/>
+      <w:lvlText w:val="%4."/>
+      <w:lvlJc w:val="left"/>
+      <w:pPr>
+        <w:ind w:left="2880" w:hanging="360"/>
+      </w:pPr>
+    </w:lvl>
+    <w:lvl w:ilvl="4" w:tplc="04090019" w:tentative="1">
+      <w:start w:val="1"/>
+      <w:numFmt w:val="lowerLetter"/>
+      <w:lvlText w:val="%5."/>
+      <w:lvlJc w:val="left"/>
+      <w:pPr>
+        <w:ind w:left="3600" w:hanging="360"/>
+      </w:pPr>
+    </w:lvl>
+    <w:lvl w:ilvl="5" w:tplc="0409001B" w:tentative="1">
+      <w:start w:val="1"/>
+      <w:numFmt w:val="lowerRoman"/>
+      <w:lvlText w:val="%6."/>
+      <w:lvlJc w:val="right"/>
+      <w:pPr>
+        <w:ind w:left="4320" w:hanging="180"/>
+      </w:pPr>
+    </w:lvl>
+    <w:lvl w:ilvl="6" w:tplc="0409000F" w:tentative="1">
+      <w:start w:val="1"/>
+      <w:numFmt w:val="decimal"/>
+      <w:lvlText w:val="%7."/>
+      <w:lvlJc w:val="left"/>
+      <w:pPr>
+        <w:ind w:left="5040" w:hanging="360"/>
+      </w:pPr>
+    </w:lvl>
+    <w:lvl w:ilvl="7" w:tplc="04090019" w:tentative="1">
+      <w:start w:val="1"/>
+      <w:numFmt w:val="lowerLetter"/>
+      <w:lvlText w:val="%8."/>
+      <w:lvlJc w:val="left"/>
+      <w:pPr>
+        <w:ind w:left="5760" w:hanging="360"/>
+      </w:pPr>
+    </w:lvl>
+    <w:lvl w:ilvl="8" w:tplc="0409001B" w:tentative="1">
+      <w:start w:val="1"/>
+      <w:numFmt w:val="lowerRoman"/>
+      <w:lvlText w:val="%9."/>
+      <w:lvlJc w:val="right"/>
+      <w:pPr>
+        <w:ind w:left="6480" w:hanging="180"/>
+      </w:pPr>
+    </w:lvl>
+  </w:abstractNum>
+  <w:abstractNum w:abstractNumId="11" w15:restartNumberingAfterBreak="0">
+    <w:nsid w:val="6C507EF6"/>
+    <w:multiLevelType w:val="hybridMultilevel"/>
+    <w:tmpl w:val="E0E2CDF2"/>
+    <w:lvl w:ilvl="0" w:tplc="0409000F">
+      <w:start w:val="1"/>
+      <w:numFmt w:val="decimal"/>
+      <w:lvlText w:val="%1."/>
+      <w:lvlJc w:val="left"/>
+      <w:pPr>
+        <w:ind w:left="720" w:hanging="360"/>
+      </w:pPr>
+    </w:lvl>
+    <w:lvl w:ilvl="1" w:tplc="04090019" w:tentative="1">
+      <w:start w:val="1"/>
+      <w:numFmt w:val="lowerLetter"/>
+      <w:lvlText w:val="%2."/>
+      <w:lvlJc w:val="left"/>
+      <w:pPr>
+        <w:ind w:left="1440" w:hanging="360"/>
+      </w:pPr>
+    </w:lvl>
+    <w:lvl w:ilvl="2" w:tplc="0409001B" w:tentative="1">
+      <w:start w:val="1"/>
+      <w:numFmt w:val="lowerRoman"/>
+      <w:lvlText w:val="%3."/>
+      <w:lvlJc w:val="right"/>
+      <w:pPr>
+        <w:ind w:left="2160" w:hanging="180"/>
+      </w:pPr>
+    </w:lvl>
+    <w:lvl w:ilvl="3" w:tplc="0409000F" w:tentative="1">
+      <w:start w:val="1"/>
+      <w:numFmt w:val="decimal"/>
+      <w:lvlText w:val="%4."/>
+      <w:lvlJc w:val="left"/>
+      <w:pPr>
+        <w:ind w:left="2880" w:hanging="360"/>
+      </w:pPr>
+    </w:lvl>
+    <w:lvl w:ilvl="4" w:tplc="04090019" w:tentative="1">
+      <w:start w:val="1"/>
+      <w:numFmt w:val="lowerLetter"/>
+      <w:lvlText w:val="%5."/>
+      <w:lvlJc w:val="left"/>
+      <w:pPr>
+        <w:ind w:left="3600" w:hanging="360"/>
+      </w:pPr>
+    </w:lvl>
+    <w:lvl w:ilvl="5" w:tplc="0409001B" w:tentative="1">
+      <w:start w:val="1"/>
+      <w:numFmt w:val="lowerRoman"/>
+      <w:lvlText w:val="%6."/>
+      <w:lvlJc w:val="right"/>
+      <w:pPr>
+        <w:ind w:left="4320" w:hanging="180"/>
+      </w:pPr>
+    </w:lvl>
+    <w:lvl w:ilvl="6" w:tplc="0409000F" w:tentative="1">
+      <w:start w:val="1"/>
+      <w:numFmt w:val="decimal"/>
+      <w:lvlText w:val="%7."/>
+      <w:lvlJc w:val="left"/>
+      <w:pPr>
+        <w:ind w:left="5040" w:hanging="360"/>
+      </w:pPr>
+    </w:lvl>
+    <w:lvl w:ilvl="7" w:tplc="04090019" w:tentative="1">
+      <w:start w:val="1"/>
+      <w:numFmt w:val="lowerLetter"/>
+      <w:lvlText w:val="%8."/>
+      <w:lvlJc w:val="left"/>
+      <w:pPr>
+        <w:ind w:left="5760" w:hanging="360"/>
+      </w:pPr>
+    </w:lvl>
+    <w:lvl w:ilvl="8" w:tplc="0409001B" w:tentative="1">
+      <w:start w:val="1"/>
+      <w:numFmt w:val="lowerRoman"/>
+      <w:lvlText w:val="%9."/>
+      <w:lvlJc w:val="right"/>
+      <w:pPr>
+        <w:ind w:left="6480" w:hanging="180"/>
+      </w:pPr>
+    </w:lvl>
+  </w:abstractNum>
+  <w:abstractNum w:abstractNumId="12" w15:restartNumberingAfterBreak="0">
+    <w:nsid w:val="6E03429C"/>
+    <w:multiLevelType w:val="hybridMultilevel"/>
+    <w:tmpl w:val="40E88CBC"/>
+    <w:lvl w:ilvl="0" w:tplc="0409000F">
+      <w:start w:val="1"/>
+      <w:numFmt w:val="decimal"/>
+      <w:lvlText w:val="%1."/>
+      <w:lvlJc w:val="left"/>
+      <w:pPr>
+        <w:ind w:left="720" w:hanging="360"/>
+      </w:pPr>
+    </w:lvl>
+    <w:lvl w:ilvl="1" w:tplc="04090019" w:tentative="1">
+      <w:start w:val="1"/>
+      <w:numFmt w:val="lowerLetter"/>
+      <w:lvlText w:val="%2."/>
+      <w:lvlJc w:val="left"/>
+      <w:pPr>
+        <w:ind w:left="1440" w:hanging="360"/>
+      </w:pPr>
+    </w:lvl>
+    <w:lvl w:ilvl="2" w:tplc="0409001B" w:tentative="1">
+      <w:start w:val="1"/>
+      <w:numFmt w:val="lowerRoman"/>
+      <w:lvlText w:val="%3."/>
+      <w:lvlJc w:val="right"/>
+      <w:pPr>
+        <w:ind w:left="2160" w:hanging="180"/>
+      </w:pPr>
+    </w:lvl>
+    <w:lvl w:ilvl="3" w:tplc="0409000F" w:tentative="1">
+      <w:start w:val="1"/>
+      <w:numFmt w:val="decimal"/>
+      <w:lvlText w:val="%4."/>
+      <w:lvlJc w:val="left"/>
+      <w:pPr>
+        <w:ind w:left="2880" w:hanging="360"/>
+      </w:pPr>
+    </w:lvl>
+    <w:lvl w:ilvl="4" w:tplc="04090019" w:tentative="1">
+      <w:start w:val="1"/>
+      <w:numFmt w:val="lowerLetter"/>
+      <w:lvlText w:val="%5."/>
+      <w:lvlJc w:val="left"/>
+      <w:pPr>
+        <w:ind w:left="3600" w:hanging="360"/>
+      </w:pPr>
+    </w:lvl>
+    <w:lvl w:ilvl="5" w:tplc="0409001B" w:tentative="1">
+      <w:start w:val="1"/>
+      <w:numFmt w:val="lowerRoman"/>
+      <w:lvlText w:val="%6."/>
+      <w:lvlJc w:val="right"/>
+      <w:pPr>
+        <w:ind w:left="4320" w:hanging="180"/>
+      </w:pPr>
+    </w:lvl>
+    <w:lvl w:ilvl="6" w:tplc="0409000F" w:tentative="1">
+      <w:start w:val="1"/>
+      <w:numFmt w:val="decimal"/>
+      <w:lvlText w:val="%7."/>
+      <w:lvlJc w:val="left"/>
+      <w:pPr>
+        <w:ind w:left="5040" w:hanging="360"/>
+      </w:pPr>
+    </w:lvl>
+    <w:lvl w:ilvl="7" w:tplc="04090019" w:tentative="1">
+      <w:start w:val="1"/>
+      <w:numFmt w:val="lowerLetter"/>
+      <w:lvlText w:val="%8."/>
+      <w:lvlJc w:val="left"/>
+      <w:pPr>
+        <w:ind w:left="5760" w:hanging="360"/>
+      </w:pPr>
+    </w:lvl>
+    <w:lvl w:ilvl="8" w:tplc="0409001B" w:tentative="1">
+      <w:start w:val="1"/>
+      <w:numFmt w:val="lowerRoman"/>
+      <w:lvlText w:val="%9."/>
+      <w:lvlJc w:val="right"/>
+      <w:pPr>
+        <w:ind w:left="6480" w:hanging="180"/>
+      </w:pPr>
+    </w:lvl>
+  </w:abstractNum>
+  <w:abstractNum w:abstractNumId="13" w15:restartNumberingAfterBreak="0">
     <w:nsid w:val="70CE64FE"/>
     <w:multiLevelType w:val="hybridMultilevel"/>
     <w:tmpl w:val="71C63AD6"/>
@@ -1846,7 +3068,7 @@
       </w:pPr>
     </w:lvl>
   </w:abstractNum>
-  <w:abstractNum w:abstractNumId="7" w15:restartNumberingAfterBreak="0">
+  <w:abstractNum w:abstractNumId="14" w15:restartNumberingAfterBreak="0">
     <w:nsid w:val="731C537C"/>
     <w:multiLevelType w:val="hybridMultilevel"/>
     <w:tmpl w:val="E530EC84"/>
@@ -1935,7 +3157,7 @@
       </w:pPr>
     </w:lvl>
   </w:abstractNum>
-  <w:abstractNum w:abstractNumId="8" w15:restartNumberingAfterBreak="0">
+  <w:abstractNum w:abstractNumId="15" w15:restartNumberingAfterBreak="0">
     <w:nsid w:val="75BE3CD3"/>
     <w:multiLevelType w:val="hybridMultilevel"/>
     <w:tmpl w:val="E530EC84"/>
@@ -2028,28 +3250,49 @@
     <w:abstractNumId w:val="1"/>
   </w:num>
   <w:num w:numId="2">
-    <w:abstractNumId w:val="2"/>
+    <w:abstractNumId w:val="3"/>
   </w:num>
   <w:num w:numId="3">
+    <w:abstractNumId w:val="15"/>
+  </w:num>
+  <w:num w:numId="4">
+    <w:abstractNumId w:val="13"/>
+  </w:num>
+  <w:num w:numId="5">
     <w:abstractNumId w:val="8"/>
   </w:num>
-  <w:num w:numId="4">
-    <w:abstractNumId w:val="6"/>
-  </w:num>
-  <w:num w:numId="5">
-    <w:abstractNumId w:val="5"/>
-  </w:num>
   <w:num w:numId="6">
-    <w:abstractNumId w:val="7"/>
+    <w:abstractNumId w:val="14"/>
   </w:num>
   <w:num w:numId="7">
     <w:abstractNumId w:val="0"/>
   </w:num>
   <w:num w:numId="8">
-    <w:abstractNumId w:val="3"/>
+    <w:abstractNumId w:val="4"/>
   </w:num>
   <w:num w:numId="9">
-    <w:abstractNumId w:val="4"/>
+    <w:abstractNumId w:val="6"/>
+  </w:num>
+  <w:num w:numId="10">
+    <w:abstractNumId w:val="11"/>
+  </w:num>
+  <w:num w:numId="11">
+    <w:abstractNumId w:val="5"/>
+  </w:num>
+  <w:num w:numId="12">
+    <w:abstractNumId w:val="12"/>
+  </w:num>
+  <w:num w:numId="13">
+    <w:abstractNumId w:val="2"/>
+  </w:num>
+  <w:num w:numId="14">
+    <w:abstractNumId w:val="10"/>
+  </w:num>
+  <w:num w:numId="15">
+    <w:abstractNumId w:val="9"/>
+  </w:num>
+  <w:num w:numId="16">
+    <w:abstractNumId w:val="7"/>
   </w:num>
 </w:numbering>
 </file>

</xml_diff>

<commit_message>
add class diagram: login, edit account, đánh giá hội thảo
</commit_message>
<xml_diff>
--- a/UML/Quy/UML.docx
+++ b/UML/Quy/UML.docx
@@ -55,7 +55,7 @@
                     </pic:cNvPicPr>
                   </pic:nvPicPr>
                   <pic:blipFill>
-                    <a:blip r:embed="rId5">
+                    <a:blip r:embed="rId6">
                       <a:extLst>
                         <a:ext uri="{28A0092B-C50C-407E-A947-70E740481C1C}">
                           <a14:useLocalDpi xmlns:a14="http://schemas.microsoft.com/office/drawing/2010/main" val="0"/>
@@ -314,15 +314,7 @@
           </w:p>
           <w:p>
             <w:r>
-              <w:t xml:space="preserve">Option </w:t>
-            </w:r>
-            <w:proofErr w:type="gramStart"/>
-            <w:r>
-              <w:t>2 :</w:t>
-            </w:r>
-            <w:proofErr w:type="gramEnd"/>
-            <w:r>
-              <w:t xml:space="preserve"> Đăng nhập thất bại </w:t>
+              <w:t xml:space="preserve">Option 2 : Đăng nhập thất bại </w:t>
             </w:r>
           </w:p>
           <w:p>
@@ -437,7 +429,7 @@
                     </pic:cNvPicPr>
                   </pic:nvPicPr>
                   <pic:blipFill>
-                    <a:blip r:embed="rId6">
+                    <a:blip r:embed="rId7">
                       <a:extLst>
                         <a:ext uri="{28A0092B-C50C-407E-A947-70E740481C1C}">
                           <a14:useLocalDpi xmlns:a14="http://schemas.microsoft.com/office/drawing/2010/main" val="0"/>
@@ -510,7 +502,7 @@
                     </pic:cNvPicPr>
                   </pic:nvPicPr>
                   <pic:blipFill>
-                    <a:blip r:embed="rId7" cstate="print">
+                    <a:blip r:embed="rId8" cstate="print">
                       <a:extLst>
                         <a:ext uri="{28A0092B-C50C-407E-A947-70E740481C1C}">
                           <a14:useLocalDpi xmlns:a14="http://schemas.microsoft.com/office/drawing/2010/main" val="0"/>
@@ -543,6 +535,85 @@
       </w:r>
     </w:p>
     <w:p>
+      <w:r>
+        <w:br w:type="page"/>
+      </w:r>
+    </w:p>
+    <w:p>
+      <w:pPr>
+        <w:pStyle w:val="ListParagraph"/>
+        <w:numPr>
+          <w:ilvl w:val="1"/>
+          <w:numId w:val="1"/>
+        </w:numPr>
+      </w:pPr>
+      <w:r>
+        <w:rPr>
+          <w:lang w:val="en-US"/>
+        </w:rPr>
+        <w:lastRenderedPageBreak/>
+        <w:t>Class diagram</w:t>
+      </w:r>
+    </w:p>
+    <w:p>
+      <w:r>
+        <w:rPr>
+          <w:noProof/>
+        </w:rPr>
+        <w:drawing>
+          <wp:inline distT="0" distB="0" distL="0" distR="0" wp14:anchorId="642762EC" wp14:editId="6BB014CD">
+            <wp:extent cx="5731510" cy="2976245"/>
+            <wp:effectExtent l="0" t="0" r="2540" b="0"/>
+            <wp:docPr id="7" name="Picture 7"/>
+            <wp:cNvGraphicFramePr>
+              <a:graphicFrameLocks xmlns:a="http://schemas.openxmlformats.org/drawingml/2006/main" noChangeAspect="1"/>
+            </wp:cNvGraphicFramePr>
+            <a:graphic xmlns:a="http://schemas.openxmlformats.org/drawingml/2006/main">
+              <a:graphicData uri="http://schemas.openxmlformats.org/drawingml/2006/picture">
+                <pic:pic xmlns:pic="http://schemas.openxmlformats.org/drawingml/2006/picture">
+                  <pic:nvPicPr>
+                    <pic:cNvPr id="0" name="Picture 6"/>
+                    <pic:cNvPicPr>
+                      <a:picLocks noChangeAspect="1" noChangeArrowheads="1"/>
+                    </pic:cNvPicPr>
+                  </pic:nvPicPr>
+                  <pic:blipFill>
+                    <a:blip r:embed="rId9">
+                      <a:extLst>
+                        <a:ext uri="{28A0092B-C50C-407E-A947-70E740481C1C}">
+                          <a14:useLocalDpi xmlns:a14="http://schemas.microsoft.com/office/drawing/2010/main" val="0"/>
+                        </a:ext>
+                      </a:extLst>
+                    </a:blip>
+                    <a:srcRect/>
+                    <a:stretch>
+                      <a:fillRect/>
+                    </a:stretch>
+                  </pic:blipFill>
+                  <pic:spPr bwMode="auto">
+                    <a:xfrm>
+                      <a:off x="0" y="0"/>
+                      <a:ext cx="5731510" cy="2976245"/>
+                    </a:xfrm>
+                    <a:prstGeom prst="rect">
+                      <a:avLst/>
+                    </a:prstGeom>
+                    <a:noFill/>
+                    <a:ln>
+                      <a:noFill/>
+                    </a:ln>
+                  </pic:spPr>
+                </pic:pic>
+              </a:graphicData>
+            </a:graphic>
+          </wp:inline>
+        </w:drawing>
+      </w:r>
+      <w:r>
+        <w:br w:type="page"/>
+      </w:r>
+    </w:p>
+    <w:p>
       <w:pPr>
         <w:pStyle w:val="ListParagraph"/>
         <w:numPr>
@@ -554,6 +625,7 @@
         <w:rPr>
           <w:lang w:val="en-US"/>
         </w:rPr>
+        <w:lastRenderedPageBreak/>
         <w:t>Ch</w:t>
       </w:r>
       <w:r>
@@ -616,7 +688,6 @@
         <w:rPr>
           <w:noProof/>
         </w:rPr>
-        <w:lastRenderedPageBreak/>
         <w:drawing>
           <wp:inline distT="0" distB="0" distL="0" distR="0" wp14:anchorId="0607B751" wp14:editId="7110581E">
             <wp:extent cx="5731510" cy="4279900"/>
@@ -635,7 +706,7 @@
                     </pic:cNvPicPr>
                   </pic:nvPicPr>
                   <pic:blipFill>
-                    <a:blip r:embed="rId8">
+                    <a:blip r:embed="rId10">
                       <a:extLst>
                         <a:ext uri="{28A0092B-C50C-407E-A947-70E740481C1C}">
                           <a14:useLocalDpi xmlns:a14="http://schemas.microsoft.com/office/drawing/2010/main" val="0"/>
@@ -667,6 +738,11 @@
         </w:drawing>
       </w:r>
     </w:p>
+    <w:p>
+      <w:r>
+        <w:br w:type="page"/>
+      </w:r>
+    </w:p>
     <w:tbl>
       <w:tblPr>
         <w:tblStyle w:val="TableGrid"/>
@@ -680,17 +756,18 @@
       <w:tr>
         <w:tc>
           <w:tcPr>
-            <w:tcW w:w="4675" w:type="dxa"/>
+            <w:tcW w:w="4495" w:type="dxa"/>
           </w:tcPr>
           <w:p>
             <w:r>
+              <w:lastRenderedPageBreak/>
               <w:t>Đặc tả</w:t>
             </w:r>
           </w:p>
         </w:tc>
         <w:tc>
           <w:tcPr>
-            <w:tcW w:w="4675" w:type="dxa"/>
+            <w:tcW w:w="4521" w:type="dxa"/>
           </w:tcPr>
           <w:p>
             <w:r>
@@ -702,7 +779,7 @@
       <w:tr>
         <w:tc>
           <w:tcPr>
-            <w:tcW w:w="4675" w:type="dxa"/>
+            <w:tcW w:w="4495" w:type="dxa"/>
           </w:tcPr>
           <w:p>
             <w:r>
@@ -712,7 +789,7 @@
         </w:tc>
         <w:tc>
           <w:tcPr>
-            <w:tcW w:w="4675" w:type="dxa"/>
+            <w:tcW w:w="4521" w:type="dxa"/>
           </w:tcPr>
           <w:p>
             <w:r>
@@ -754,7 +831,7 @@
       <w:tr>
         <w:tc>
           <w:tcPr>
-            <w:tcW w:w="4675" w:type="dxa"/>
+            <w:tcW w:w="4495" w:type="dxa"/>
           </w:tcPr>
           <w:p>
             <w:r>
@@ -764,7 +841,7 @@
         </w:tc>
         <w:tc>
           <w:tcPr>
-            <w:tcW w:w="4675" w:type="dxa"/>
+            <w:tcW w:w="4521" w:type="dxa"/>
           </w:tcPr>
           <w:p>
             <w:r>
@@ -788,7 +865,7 @@
       <w:tr>
         <w:tc>
           <w:tcPr>
-            <w:tcW w:w="4675" w:type="dxa"/>
+            <w:tcW w:w="4495" w:type="dxa"/>
           </w:tcPr>
           <w:p>
             <w:r>
@@ -798,7 +875,7 @@
         </w:tc>
         <w:tc>
           <w:tcPr>
-            <w:tcW w:w="4675" w:type="dxa"/>
+            <w:tcW w:w="4521" w:type="dxa"/>
           </w:tcPr>
           <w:p>
             <w:r>
@@ -810,7 +887,7 @@
       <w:tr>
         <w:tc>
           <w:tcPr>
-            <w:tcW w:w="4675" w:type="dxa"/>
+            <w:tcW w:w="4495" w:type="dxa"/>
           </w:tcPr>
           <w:p>
             <w:r>
@@ -820,7 +897,7 @@
         </w:tc>
         <w:tc>
           <w:tcPr>
-            <w:tcW w:w="4675" w:type="dxa"/>
+            <w:tcW w:w="4521" w:type="dxa"/>
           </w:tcPr>
           <w:p>
             <w:r>
@@ -832,7 +909,7 @@
       <w:tr>
         <w:tc>
           <w:tcPr>
-            <w:tcW w:w="4675" w:type="dxa"/>
+            <w:tcW w:w="4495" w:type="dxa"/>
           </w:tcPr>
           <w:p>
             <w:r>
@@ -842,7 +919,7 @@
         </w:tc>
         <w:tc>
           <w:tcPr>
-            <w:tcW w:w="4675" w:type="dxa"/>
+            <w:tcW w:w="4521" w:type="dxa"/>
           </w:tcPr>
           <w:p>
             <w:r>
@@ -887,7 +964,7 @@
       <w:tr>
         <w:tc>
           <w:tcPr>
-            <w:tcW w:w="4675" w:type="dxa"/>
+            <w:tcW w:w="4495" w:type="dxa"/>
           </w:tcPr>
           <w:p>
             <w:r>
@@ -897,7 +974,7 @@
         </w:tc>
         <w:tc>
           <w:tcPr>
-            <w:tcW w:w="4675" w:type="dxa"/>
+            <w:tcW w:w="4521" w:type="dxa"/>
           </w:tcPr>
           <w:p>
             <w:r>
@@ -996,15 +1073,7 @@
           </w:p>
           <w:p>
             <w:r>
-              <w:t xml:space="preserve">Option </w:t>
-            </w:r>
-            <w:proofErr w:type="gramStart"/>
-            <w:r>
-              <w:t>2 :</w:t>
-            </w:r>
-            <w:proofErr w:type="gramEnd"/>
-            <w:r>
-              <w:t xml:space="preserve"> </w:t>
+              <w:t xml:space="preserve">Option 2 : </w:t>
             </w:r>
             <w:r>
               <w:t>Chỉnh sửa không th</w:t>
@@ -1073,7 +1142,6 @@
               </w:numPr>
             </w:pPr>
             <w:r>
-              <w:lastRenderedPageBreak/>
               <w:t>Thông tin chỉnh sửa chính xác</w:t>
             </w:r>
           </w:p>
@@ -1095,6 +1163,19 @@
     <w:p/>
     <w:p>
       <w:pPr>
+        <w:rPr>
+          <w:lang w:val="en-US"/>
+        </w:rPr>
+      </w:pPr>
+      <w:r>
+        <w:rPr>
+          <w:lang w:val="en-US"/>
+        </w:rPr>
+        <w:br w:type="page"/>
+      </w:r>
+    </w:p>
+    <w:p>
+      <w:pPr>
         <w:pStyle w:val="ListParagraph"/>
         <w:numPr>
           <w:ilvl w:val="1"/>
@@ -1105,6 +1186,7 @@
         <w:rPr>
           <w:lang w:val="en-US"/>
         </w:rPr>
+        <w:lastRenderedPageBreak/>
         <w:t>Activities diagram</w:t>
       </w:r>
     </w:p>
@@ -1131,7 +1213,7 @@
                     </pic:cNvPicPr>
                   </pic:nvPicPr>
                   <pic:blipFill>
-                    <a:blip r:embed="rId9">
+                    <a:blip r:embed="rId11">
                       <a:extLst>
                         <a:ext uri="{28A0092B-C50C-407E-A947-70E740481C1C}">
                           <a14:useLocalDpi xmlns:a14="http://schemas.microsoft.com/office/drawing/2010/main" val="0"/>
@@ -1165,6 +1247,19 @@
     </w:p>
     <w:p>
       <w:pPr>
+        <w:rPr>
+          <w:lang w:val="en-US"/>
+        </w:rPr>
+      </w:pPr>
+      <w:r>
+        <w:rPr>
+          <w:lang w:val="en-US"/>
+        </w:rPr>
+        <w:br w:type="page"/>
+      </w:r>
+    </w:p>
+    <w:p>
+      <w:pPr>
         <w:pStyle w:val="ListParagraph"/>
         <w:numPr>
           <w:ilvl w:val="1"/>
@@ -1175,20 +1270,15 @@
         <w:rPr>
           <w:lang w:val="en-US"/>
         </w:rPr>
+        <w:lastRenderedPageBreak/>
         <w:t>Sequence diagram</w:t>
       </w:r>
     </w:p>
     <w:p>
-      <w:pPr>
-        <w:rPr>
-          <w:lang w:val="en-US"/>
-        </w:rPr>
-      </w:pPr>
       <w:r>
         <w:rPr>
           <w:noProof/>
         </w:rPr>
-        <w:lastRenderedPageBreak/>
         <w:drawing>
           <wp:inline distT="0" distB="0" distL="0" distR="0" wp14:anchorId="240B864C" wp14:editId="537BE696">
             <wp:extent cx="5731510" cy="3435985"/>
@@ -1207,7 +1297,7 @@
                     </pic:cNvPicPr>
                   </pic:nvPicPr>
                   <pic:blipFill>
-                    <a:blip r:embed="rId10">
+                    <a:blip r:embed="rId12">
                       <a:extLst>
                         <a:ext uri="{28A0092B-C50C-407E-A947-70E740481C1C}">
                           <a14:useLocalDpi xmlns:a14="http://schemas.microsoft.com/office/drawing/2010/main" val="0"/>
@@ -1241,6 +1331,93 @@
     </w:p>
     <w:p>
       <w:pPr>
+        <w:rPr>
+          <w:lang w:val="en-US"/>
+        </w:rPr>
+      </w:pPr>
+      <w:r>
+        <w:rPr>
+          <w:lang w:val="en-US"/>
+        </w:rPr>
+        <w:br w:type="page"/>
+      </w:r>
+    </w:p>
+    <w:p>
+      <w:pPr>
+        <w:pStyle w:val="ListParagraph"/>
+        <w:numPr>
+          <w:ilvl w:val="1"/>
+          <w:numId w:val="1"/>
+        </w:numPr>
+      </w:pPr>
+      <w:r>
+        <w:rPr>
+          <w:lang w:val="en-US"/>
+        </w:rPr>
+        <w:lastRenderedPageBreak/>
+        <w:t>Class diagram</w:t>
+      </w:r>
+    </w:p>
+    <w:p>
+      <w:r>
+        <w:rPr>
+          <w:noProof/>
+        </w:rPr>
+        <w:drawing>
+          <wp:inline distT="0" distB="0" distL="0" distR="0" wp14:anchorId="47A2733D" wp14:editId="68B188E0">
+            <wp:extent cx="5731510" cy="3722370"/>
+            <wp:effectExtent l="0" t="0" r="2540" b="0"/>
+            <wp:docPr id="12" name="Picture 12"/>
+            <wp:cNvGraphicFramePr>
+              <a:graphicFrameLocks xmlns:a="http://schemas.openxmlformats.org/drawingml/2006/main" noChangeAspect="1"/>
+            </wp:cNvGraphicFramePr>
+            <a:graphic xmlns:a="http://schemas.openxmlformats.org/drawingml/2006/main">
+              <a:graphicData uri="http://schemas.openxmlformats.org/drawingml/2006/picture">
+                <pic:pic xmlns:pic="http://schemas.openxmlformats.org/drawingml/2006/picture">
+                  <pic:nvPicPr>
+                    <pic:cNvPr id="0" name="Picture 8"/>
+                    <pic:cNvPicPr>
+                      <a:picLocks noChangeAspect="1" noChangeArrowheads="1"/>
+                    </pic:cNvPicPr>
+                  </pic:nvPicPr>
+                  <pic:blipFill>
+                    <a:blip r:embed="rId13">
+                      <a:extLst>
+                        <a:ext uri="{28A0092B-C50C-407E-A947-70E740481C1C}">
+                          <a14:useLocalDpi xmlns:a14="http://schemas.microsoft.com/office/drawing/2010/main" val="0"/>
+                        </a:ext>
+                      </a:extLst>
+                    </a:blip>
+                    <a:srcRect/>
+                    <a:stretch>
+                      <a:fillRect/>
+                    </a:stretch>
+                  </pic:blipFill>
+                  <pic:spPr bwMode="auto">
+                    <a:xfrm>
+                      <a:off x="0" y="0"/>
+                      <a:ext cx="5731510" cy="3722370"/>
+                    </a:xfrm>
+                    <a:prstGeom prst="rect">
+                      <a:avLst/>
+                    </a:prstGeom>
+                    <a:noFill/>
+                    <a:ln>
+                      <a:noFill/>
+                    </a:ln>
+                  </pic:spPr>
+                </pic:pic>
+              </a:graphicData>
+            </a:graphic>
+          </wp:inline>
+        </w:drawing>
+      </w:r>
+      <w:r>
+        <w:br w:type="page"/>
+      </w:r>
+    </w:p>
+    <w:p>
+      <w:pPr>
         <w:pStyle w:val="ListParagraph"/>
         <w:numPr>
           <w:ilvl w:val="0"/>
@@ -1248,6 +1425,7 @@
         </w:numPr>
       </w:pPr>
       <w:r>
+        <w:lastRenderedPageBreak/>
         <w:t>Đ</w:t>
       </w:r>
       <w:r>
@@ -1298,7 +1476,7 @@
                     </pic:cNvPicPr>
                   </pic:nvPicPr>
                   <pic:blipFill>
-                    <a:blip r:embed="rId11">
+                    <a:blip r:embed="rId14">
                       <a:extLst>
                         <a:ext uri="{28A0092B-C50C-407E-A947-70E740481C1C}">
                           <a14:useLocalDpi xmlns:a14="http://schemas.microsoft.com/office/drawing/2010/main" val="0"/>
@@ -1330,6 +1508,12 @@
         </w:drawing>
       </w:r>
     </w:p>
+    <w:p>
+      <w:r>
+        <w:br w:type="page"/>
+      </w:r>
+    </w:p>
+    <w:p/>
     <w:tbl>
       <w:tblPr>
         <w:tblStyle w:val="TableGrid"/>
@@ -1582,7 +1766,6 @@
               </w:numPr>
             </w:pPr>
             <w:r>
-              <w:lastRenderedPageBreak/>
               <w:t xml:space="preserve">Người dùng nhập vào thông tin </w:t>
             </w:r>
             <w:r>
@@ -1672,6 +1855,19 @@
     <w:p/>
     <w:p>
       <w:pPr>
+        <w:rPr>
+          <w:lang w:val="en-US"/>
+        </w:rPr>
+      </w:pPr>
+      <w:r>
+        <w:rPr>
+          <w:lang w:val="en-US"/>
+        </w:rPr>
+        <w:br w:type="page"/>
+      </w:r>
+    </w:p>
+    <w:p>
+      <w:pPr>
         <w:pStyle w:val="ListParagraph"/>
         <w:numPr>
           <w:ilvl w:val="1"/>
@@ -1682,6 +1878,7 @@
         <w:rPr>
           <w:lang w:val="en-US"/>
         </w:rPr>
+        <w:lastRenderedPageBreak/>
         <w:t>Activities diagram</w:t>
       </w:r>
     </w:p>
@@ -1708,7 +1905,7 @@
                     </pic:cNvPicPr>
                   </pic:nvPicPr>
                   <pic:blipFill>
-                    <a:blip r:embed="rId12">
+                    <a:blip r:embed="rId15">
                       <a:extLst>
                         <a:ext uri="{28A0092B-C50C-407E-A947-70E740481C1C}">
                           <a14:useLocalDpi xmlns:a14="http://schemas.microsoft.com/office/drawing/2010/main" val="0"/>
@@ -1742,6 +1939,19 @@
     </w:p>
     <w:p>
       <w:pPr>
+        <w:rPr>
+          <w:lang w:val="en-US"/>
+        </w:rPr>
+      </w:pPr>
+      <w:r>
+        <w:rPr>
+          <w:lang w:val="en-US"/>
+        </w:rPr>
+        <w:br w:type="page"/>
+      </w:r>
+    </w:p>
+    <w:p>
+      <w:pPr>
         <w:pStyle w:val="ListParagraph"/>
         <w:numPr>
           <w:ilvl w:val="1"/>
@@ -1752,6 +1962,7 @@
         <w:rPr>
           <w:lang w:val="en-US"/>
         </w:rPr>
+        <w:lastRenderedPageBreak/>
         <w:t>Sequence diagram</w:t>
       </w:r>
     </w:p>
@@ -1765,12 +1976,11 @@
         <w:rPr>
           <w:noProof/>
         </w:rPr>
-        <w:lastRenderedPageBreak/>
         <w:drawing>
-          <wp:inline distT="0" distB="0" distL="0" distR="0" wp14:anchorId="4B758340" wp14:editId="5FDB9B62">
-            <wp:extent cx="5730240" cy="3451860"/>
-            <wp:effectExtent l="0" t="0" r="3810" b="0"/>
-            <wp:docPr id="4" name="Picture 4"/>
+          <wp:inline distT="0" distB="0" distL="0" distR="0" wp14:anchorId="6FDF43CB" wp14:editId="596ADD0E">
+            <wp:extent cx="5731510" cy="3216275"/>
+            <wp:effectExtent l="0" t="0" r="2540" b="3175"/>
+            <wp:docPr id="13" name="Picture 13"/>
             <wp:cNvGraphicFramePr>
               <a:graphicFrameLocks xmlns:a="http://schemas.openxmlformats.org/drawingml/2006/main" noChangeAspect="1"/>
             </wp:cNvGraphicFramePr>
@@ -1778,13 +1988,13 @@
               <a:graphicData uri="http://schemas.openxmlformats.org/drawingml/2006/picture">
                 <pic:pic xmlns:pic="http://schemas.openxmlformats.org/drawingml/2006/picture">
                   <pic:nvPicPr>
-                    <pic:cNvPr id="0" name="Picture 1"/>
+                    <pic:cNvPr id="0" name="Picture 10"/>
                     <pic:cNvPicPr>
                       <a:picLocks noChangeAspect="1" noChangeArrowheads="1"/>
                     </pic:cNvPicPr>
                   </pic:nvPicPr>
                   <pic:blipFill>
-                    <a:blip r:embed="rId13" cstate="print">
+                    <a:blip r:embed="rId16" cstate="print">
                       <a:extLst>
                         <a:ext uri="{28A0092B-C50C-407E-A947-70E740481C1C}">
                           <a14:useLocalDpi xmlns:a14="http://schemas.microsoft.com/office/drawing/2010/main" val="0"/>
@@ -1799,7 +2009,85 @@
                   <pic:spPr bwMode="auto">
                     <a:xfrm>
                       <a:off x="0" y="0"/>
-                      <a:ext cx="5730240" cy="3451860"/>
+                      <a:ext cx="5731510" cy="3216275"/>
+                    </a:xfrm>
+                    <a:prstGeom prst="rect">
+                      <a:avLst/>
+                    </a:prstGeom>
+                    <a:noFill/>
+                    <a:ln>
+                      <a:noFill/>
+                    </a:ln>
+                  </pic:spPr>
+                </pic:pic>
+              </a:graphicData>
+            </a:graphic>
+          </wp:inline>
+        </w:drawing>
+      </w:r>
+    </w:p>
+    <w:p>
+      <w:pPr>
+        <w:pStyle w:val="ListParagraph"/>
+        <w:numPr>
+          <w:ilvl w:val="1"/>
+          <w:numId w:val="1"/>
+        </w:numPr>
+        <w:rPr>
+          <w:lang w:val="en-US"/>
+        </w:rPr>
+      </w:pPr>
+      <w:r>
+        <w:rPr>
+          <w:lang w:val="en-US"/>
+        </w:rPr>
+        <w:t>Class diagram</w:t>
+      </w:r>
+    </w:p>
+    <w:p>
+      <w:pPr>
+        <w:rPr>
+          <w:lang w:val="en-US"/>
+        </w:rPr>
+      </w:pPr>
+      <w:r>
+        <w:rPr>
+          <w:noProof/>
+        </w:rPr>
+        <w:drawing>
+          <wp:inline distT="0" distB="0" distL="0" distR="0" wp14:anchorId="2D69F451" wp14:editId="51BE244B">
+            <wp:extent cx="5731510" cy="1191260"/>
+            <wp:effectExtent l="0" t="0" r="2540" b="8890"/>
+            <wp:docPr id="14" name="Picture 14"/>
+            <wp:cNvGraphicFramePr>
+              <a:graphicFrameLocks xmlns:a="http://schemas.openxmlformats.org/drawingml/2006/main" noChangeAspect="1"/>
+            </wp:cNvGraphicFramePr>
+            <a:graphic xmlns:a="http://schemas.openxmlformats.org/drawingml/2006/main">
+              <a:graphicData uri="http://schemas.openxmlformats.org/drawingml/2006/picture">
+                <pic:pic xmlns:pic="http://schemas.openxmlformats.org/drawingml/2006/picture">
+                  <pic:nvPicPr>
+                    <pic:cNvPr id="0" name="Picture 12"/>
+                    <pic:cNvPicPr>
+                      <a:picLocks noChangeAspect="1" noChangeArrowheads="1"/>
+                    </pic:cNvPicPr>
+                  </pic:nvPicPr>
+                  <pic:blipFill>
+                    <a:blip r:embed="rId17">
+                      <a:extLst>
+                        <a:ext uri="{28A0092B-C50C-407E-A947-70E740481C1C}">
+                          <a14:useLocalDpi xmlns:a14="http://schemas.microsoft.com/office/drawing/2010/main" val="0"/>
+                        </a:ext>
+                      </a:extLst>
+                    </a:blip>
+                    <a:srcRect/>
+                    <a:stretch>
+                      <a:fillRect/>
+                    </a:stretch>
+                  </pic:blipFill>
+                  <pic:spPr bwMode="auto">
+                    <a:xfrm>
+                      <a:off x="0" y="0"/>
+                      <a:ext cx="5731510" cy="1191260"/>
                     </a:xfrm>
                     <a:prstGeom prst="rect">
                       <a:avLst/>
@@ -1818,13 +2106,6 @@
       <w:bookmarkStart w:id="0" w:name="_GoBack"/>
       <w:bookmarkEnd w:id="0"/>
     </w:p>
-    <w:p>
-      <w:pPr>
-        <w:rPr>
-          <w:lang w:val="en-US"/>
-        </w:rPr>
-      </w:pPr>
-    </w:p>
     <w:sectPr>
       <w:pgSz w:w="11906" w:h="16838"/>
       <w:pgMar w:top="1440" w:right="1440" w:bottom="1440" w:left="1440" w:header="708" w:footer="708" w:gutter="0"/>
@@ -1929,7 +2210,7 @@
   <w:abstractNum w:abstractNumId="1" w15:restartNumberingAfterBreak="0">
     <w:nsid w:val="0E45167C"/>
     <w:multiLevelType w:val="hybridMultilevel"/>
-    <w:tmpl w:val="02583F94"/>
+    <w:tmpl w:val="4AC281A0"/>
     <w:lvl w:ilvl="0" w:tplc="042A000F">
       <w:start w:val="1"/>
       <w:numFmt w:val="decimal"/>
@@ -2013,6 +2294,178 @@
     </w:lvl>
   </w:abstractNum>
   <w:abstractNum w:abstractNumId="2" w15:restartNumberingAfterBreak="0">
+    <w:nsid w:val="10CF035B"/>
+    <w:multiLevelType w:val="hybridMultilevel"/>
+    <w:tmpl w:val="BB949FE6"/>
+    <w:lvl w:ilvl="0" w:tplc="042A0019">
+      <w:start w:val="1"/>
+      <w:numFmt w:val="lowerLetter"/>
+      <w:lvlText w:val="%1."/>
+      <w:lvlJc w:val="left"/>
+      <w:pPr>
+        <w:ind w:left="1440" w:hanging="360"/>
+      </w:pPr>
+    </w:lvl>
+    <w:lvl w:ilvl="1" w:tplc="04090019" w:tentative="1">
+      <w:start w:val="1"/>
+      <w:numFmt w:val="lowerLetter"/>
+      <w:lvlText w:val="%2."/>
+      <w:lvlJc w:val="left"/>
+      <w:pPr>
+        <w:ind w:left="1440" w:hanging="360"/>
+      </w:pPr>
+    </w:lvl>
+    <w:lvl w:ilvl="2" w:tplc="0409001B" w:tentative="1">
+      <w:start w:val="1"/>
+      <w:numFmt w:val="lowerRoman"/>
+      <w:lvlText w:val="%3."/>
+      <w:lvlJc w:val="right"/>
+      <w:pPr>
+        <w:ind w:left="2160" w:hanging="180"/>
+      </w:pPr>
+    </w:lvl>
+    <w:lvl w:ilvl="3" w:tplc="0409000F" w:tentative="1">
+      <w:start w:val="1"/>
+      <w:numFmt w:val="decimal"/>
+      <w:lvlText w:val="%4."/>
+      <w:lvlJc w:val="left"/>
+      <w:pPr>
+        <w:ind w:left="2880" w:hanging="360"/>
+      </w:pPr>
+    </w:lvl>
+    <w:lvl w:ilvl="4" w:tplc="04090019" w:tentative="1">
+      <w:start w:val="1"/>
+      <w:numFmt w:val="lowerLetter"/>
+      <w:lvlText w:val="%5."/>
+      <w:lvlJc w:val="left"/>
+      <w:pPr>
+        <w:ind w:left="3600" w:hanging="360"/>
+      </w:pPr>
+    </w:lvl>
+    <w:lvl w:ilvl="5" w:tplc="0409001B" w:tentative="1">
+      <w:start w:val="1"/>
+      <w:numFmt w:val="lowerRoman"/>
+      <w:lvlText w:val="%6."/>
+      <w:lvlJc w:val="right"/>
+      <w:pPr>
+        <w:ind w:left="4320" w:hanging="180"/>
+      </w:pPr>
+    </w:lvl>
+    <w:lvl w:ilvl="6" w:tplc="0409000F" w:tentative="1">
+      <w:start w:val="1"/>
+      <w:numFmt w:val="decimal"/>
+      <w:lvlText w:val="%7."/>
+      <w:lvlJc w:val="left"/>
+      <w:pPr>
+        <w:ind w:left="5040" w:hanging="360"/>
+      </w:pPr>
+    </w:lvl>
+    <w:lvl w:ilvl="7" w:tplc="04090019" w:tentative="1">
+      <w:start w:val="1"/>
+      <w:numFmt w:val="lowerLetter"/>
+      <w:lvlText w:val="%8."/>
+      <w:lvlJc w:val="left"/>
+      <w:pPr>
+        <w:ind w:left="5760" w:hanging="360"/>
+      </w:pPr>
+    </w:lvl>
+    <w:lvl w:ilvl="8" w:tplc="0409001B" w:tentative="1">
+      <w:start w:val="1"/>
+      <w:numFmt w:val="lowerRoman"/>
+      <w:lvlText w:val="%9."/>
+      <w:lvlJc w:val="right"/>
+      <w:pPr>
+        <w:ind w:left="6480" w:hanging="180"/>
+      </w:pPr>
+    </w:lvl>
+  </w:abstractNum>
+  <w:abstractNum w:abstractNumId="3" w15:restartNumberingAfterBreak="0">
+    <w:nsid w:val="1733353B"/>
+    <w:multiLevelType w:val="hybridMultilevel"/>
+    <w:tmpl w:val="9EF0C436"/>
+    <w:lvl w:ilvl="0" w:tplc="0409000F">
+      <w:start w:val="1"/>
+      <w:numFmt w:val="decimal"/>
+      <w:lvlText w:val="%1."/>
+      <w:lvlJc w:val="left"/>
+      <w:pPr>
+        <w:ind w:left="1800" w:hanging="360"/>
+      </w:pPr>
+    </w:lvl>
+    <w:lvl w:ilvl="1" w:tplc="04090019" w:tentative="1">
+      <w:start w:val="1"/>
+      <w:numFmt w:val="lowerLetter"/>
+      <w:lvlText w:val="%2."/>
+      <w:lvlJc w:val="left"/>
+      <w:pPr>
+        <w:ind w:left="2520" w:hanging="360"/>
+      </w:pPr>
+    </w:lvl>
+    <w:lvl w:ilvl="2" w:tplc="0409001B" w:tentative="1">
+      <w:start w:val="1"/>
+      <w:numFmt w:val="lowerRoman"/>
+      <w:lvlText w:val="%3."/>
+      <w:lvlJc w:val="right"/>
+      <w:pPr>
+        <w:ind w:left="3240" w:hanging="180"/>
+      </w:pPr>
+    </w:lvl>
+    <w:lvl w:ilvl="3" w:tplc="0409000F" w:tentative="1">
+      <w:start w:val="1"/>
+      <w:numFmt w:val="decimal"/>
+      <w:lvlText w:val="%4."/>
+      <w:lvlJc w:val="left"/>
+      <w:pPr>
+        <w:ind w:left="3960" w:hanging="360"/>
+      </w:pPr>
+    </w:lvl>
+    <w:lvl w:ilvl="4" w:tplc="04090019" w:tentative="1">
+      <w:start w:val="1"/>
+      <w:numFmt w:val="lowerLetter"/>
+      <w:lvlText w:val="%5."/>
+      <w:lvlJc w:val="left"/>
+      <w:pPr>
+        <w:ind w:left="4680" w:hanging="360"/>
+      </w:pPr>
+    </w:lvl>
+    <w:lvl w:ilvl="5" w:tplc="0409001B" w:tentative="1">
+      <w:start w:val="1"/>
+      <w:numFmt w:val="lowerRoman"/>
+      <w:lvlText w:val="%6."/>
+      <w:lvlJc w:val="right"/>
+      <w:pPr>
+        <w:ind w:left="5400" w:hanging="180"/>
+      </w:pPr>
+    </w:lvl>
+    <w:lvl w:ilvl="6" w:tplc="0409000F" w:tentative="1">
+      <w:start w:val="1"/>
+      <w:numFmt w:val="decimal"/>
+      <w:lvlText w:val="%7."/>
+      <w:lvlJc w:val="left"/>
+      <w:pPr>
+        <w:ind w:left="6120" w:hanging="360"/>
+      </w:pPr>
+    </w:lvl>
+    <w:lvl w:ilvl="7" w:tplc="04090019" w:tentative="1">
+      <w:start w:val="1"/>
+      <w:numFmt w:val="lowerLetter"/>
+      <w:lvlText w:val="%8."/>
+      <w:lvlJc w:val="left"/>
+      <w:pPr>
+        <w:ind w:left="6840" w:hanging="360"/>
+      </w:pPr>
+    </w:lvl>
+    <w:lvl w:ilvl="8" w:tplc="0409001B" w:tentative="1">
+      <w:start w:val="1"/>
+      <w:numFmt w:val="lowerRoman"/>
+      <w:lvlText w:val="%9."/>
+      <w:lvlJc w:val="right"/>
+      <w:pPr>
+        <w:ind w:left="7560" w:hanging="180"/>
+      </w:pPr>
+    </w:lvl>
+  </w:abstractNum>
+  <w:abstractNum w:abstractNumId="4" w15:restartNumberingAfterBreak="0">
     <w:nsid w:val="2F3A792A"/>
     <w:multiLevelType w:val="hybridMultilevel"/>
     <w:tmpl w:val="4A0E7F70"/>
@@ -2101,7 +2554,7 @@
       </w:pPr>
     </w:lvl>
   </w:abstractNum>
-  <w:abstractNum w:abstractNumId="3" w15:restartNumberingAfterBreak="0">
+  <w:abstractNum w:abstractNumId="5" w15:restartNumberingAfterBreak="0">
     <w:nsid w:val="3D9957A5"/>
     <w:multiLevelType w:val="hybridMultilevel"/>
     <w:tmpl w:val="E530EC84"/>
@@ -2190,7 +2643,7 @@
       </w:pPr>
     </w:lvl>
   </w:abstractNum>
-  <w:abstractNum w:abstractNumId="4" w15:restartNumberingAfterBreak="0">
+  <w:abstractNum w:abstractNumId="6" w15:restartNumberingAfterBreak="0">
     <w:nsid w:val="405C5559"/>
     <w:multiLevelType w:val="hybridMultilevel"/>
     <w:tmpl w:val="E530EC84"/>
@@ -2279,7 +2732,7 @@
       </w:pPr>
     </w:lvl>
   </w:abstractNum>
-  <w:abstractNum w:abstractNumId="5" w15:restartNumberingAfterBreak="0">
+  <w:abstractNum w:abstractNumId="7" w15:restartNumberingAfterBreak="0">
     <w:nsid w:val="41547579"/>
     <w:multiLevelType w:val="hybridMultilevel"/>
     <w:tmpl w:val="CEE00D84"/>
@@ -2365,7 +2818,7 @@
       </w:pPr>
     </w:lvl>
   </w:abstractNum>
-  <w:abstractNum w:abstractNumId="6" w15:restartNumberingAfterBreak="0">
+  <w:abstractNum w:abstractNumId="8" w15:restartNumberingAfterBreak="0">
     <w:nsid w:val="45395338"/>
     <w:multiLevelType w:val="hybridMultilevel"/>
     <w:tmpl w:val="4A0E7F70"/>
@@ -2454,7 +2907,7 @@
       </w:pPr>
     </w:lvl>
   </w:abstractNum>
-  <w:abstractNum w:abstractNumId="7" w15:restartNumberingAfterBreak="0">
+  <w:abstractNum w:abstractNumId="9" w15:restartNumberingAfterBreak="0">
     <w:nsid w:val="4C397E27"/>
     <w:multiLevelType w:val="hybridMultilevel"/>
     <w:tmpl w:val="4A0E7F70"/>
@@ -2543,10 +2996,10 @@
       </w:pPr>
     </w:lvl>
   </w:abstractNum>
-  <w:abstractNum w:abstractNumId="8" w15:restartNumberingAfterBreak="0">
+  <w:abstractNum w:abstractNumId="10" w15:restartNumberingAfterBreak="0">
     <w:nsid w:val="4C81337D"/>
     <w:multiLevelType w:val="hybridMultilevel"/>
-    <w:tmpl w:val="E530EC84"/>
+    <w:tmpl w:val="90EE73DE"/>
     <w:lvl w:ilvl="0" w:tplc="0409000F">
       <w:start w:val="1"/>
       <w:numFmt w:val="decimal"/>
@@ -2559,7 +3012,7 @@
         <w:rFonts w:hint="default"/>
       </w:rPr>
     </w:lvl>
-    <w:lvl w:ilvl="1" w:tplc="04090019" w:tentative="1">
+    <w:lvl w:ilvl="1" w:tplc="04090019">
       <w:start w:val="1"/>
       <w:numFmt w:val="lowerLetter"/>
       <w:lvlText w:val="%2."/>
@@ -2568,7 +3021,7 @@
         <w:ind w:left="1440" w:hanging="360"/>
       </w:pPr>
     </w:lvl>
-    <w:lvl w:ilvl="2" w:tplc="0409001B" w:tentative="1">
+    <w:lvl w:ilvl="2" w:tplc="0409001B">
       <w:start w:val="1"/>
       <w:numFmt w:val="lowerRoman"/>
       <w:lvlText w:val="%3."/>
@@ -2632,7 +3085,7 @@
       </w:pPr>
     </w:lvl>
   </w:abstractNum>
-  <w:abstractNum w:abstractNumId="9" w15:restartNumberingAfterBreak="0">
+  <w:abstractNum w:abstractNumId="11" w15:restartNumberingAfterBreak="0">
     <w:nsid w:val="5AE96516"/>
     <w:multiLevelType w:val="hybridMultilevel"/>
     <w:tmpl w:val="E530EC84"/>
@@ -2721,7 +3174,7 @@
       </w:pPr>
     </w:lvl>
   </w:abstractNum>
-  <w:abstractNum w:abstractNumId="10" w15:restartNumberingAfterBreak="0">
+  <w:abstractNum w:abstractNumId="12" w15:restartNumberingAfterBreak="0">
     <w:nsid w:val="659D14D7"/>
     <w:multiLevelType w:val="hybridMultilevel"/>
     <w:tmpl w:val="58AAC32A"/>
@@ -2810,7 +3263,7 @@
       </w:pPr>
     </w:lvl>
   </w:abstractNum>
-  <w:abstractNum w:abstractNumId="11" w15:restartNumberingAfterBreak="0">
+  <w:abstractNum w:abstractNumId="13" w15:restartNumberingAfterBreak="0">
     <w:nsid w:val="6C507EF6"/>
     <w:multiLevelType w:val="hybridMultilevel"/>
     <w:tmpl w:val="E0E2CDF2"/>
@@ -2896,7 +3349,7 @@
       </w:pPr>
     </w:lvl>
   </w:abstractNum>
-  <w:abstractNum w:abstractNumId="12" w15:restartNumberingAfterBreak="0">
+  <w:abstractNum w:abstractNumId="14" w15:restartNumberingAfterBreak="0">
     <w:nsid w:val="6E03429C"/>
     <w:multiLevelType w:val="hybridMultilevel"/>
     <w:tmpl w:val="40E88CBC"/>
@@ -2982,7 +3435,7 @@
       </w:pPr>
     </w:lvl>
   </w:abstractNum>
-  <w:abstractNum w:abstractNumId="13" w15:restartNumberingAfterBreak="0">
+  <w:abstractNum w:abstractNumId="15" w15:restartNumberingAfterBreak="0">
     <w:nsid w:val="70CE64FE"/>
     <w:multiLevelType w:val="hybridMultilevel"/>
     <w:tmpl w:val="71C63AD6"/>
@@ -3068,7 +3521,7 @@
       </w:pPr>
     </w:lvl>
   </w:abstractNum>
-  <w:abstractNum w:abstractNumId="14" w15:restartNumberingAfterBreak="0">
+  <w:abstractNum w:abstractNumId="16" w15:restartNumberingAfterBreak="0">
     <w:nsid w:val="731C537C"/>
     <w:multiLevelType w:val="hybridMultilevel"/>
     <w:tmpl w:val="E530EC84"/>
@@ -3157,7 +3610,7 @@
       </w:pPr>
     </w:lvl>
   </w:abstractNum>
-  <w:abstractNum w:abstractNumId="15" w15:restartNumberingAfterBreak="0">
+  <w:abstractNum w:abstractNumId="17" w15:restartNumberingAfterBreak="0">
     <w:nsid w:val="75BE3CD3"/>
     <w:multiLevelType w:val="hybridMultilevel"/>
     <w:tmpl w:val="E530EC84"/>
@@ -3250,49 +3703,55 @@
     <w:abstractNumId w:val="1"/>
   </w:num>
   <w:num w:numId="2">
-    <w:abstractNumId w:val="3"/>
+    <w:abstractNumId w:val="5"/>
   </w:num>
   <w:num w:numId="3">
+    <w:abstractNumId w:val="17"/>
+  </w:num>
+  <w:num w:numId="4">
     <w:abstractNumId w:val="15"/>
   </w:num>
-  <w:num w:numId="4">
-    <w:abstractNumId w:val="13"/>
-  </w:num>
   <w:num w:numId="5">
-    <w:abstractNumId w:val="8"/>
+    <w:abstractNumId w:val="10"/>
   </w:num>
   <w:num w:numId="6">
-    <w:abstractNumId w:val="14"/>
+    <w:abstractNumId w:val="16"/>
   </w:num>
   <w:num w:numId="7">
     <w:abstractNumId w:val="0"/>
   </w:num>
   <w:num w:numId="8">
+    <w:abstractNumId w:val="6"/>
+  </w:num>
+  <w:num w:numId="9">
+    <w:abstractNumId w:val="8"/>
+  </w:num>
+  <w:num w:numId="10">
+    <w:abstractNumId w:val="13"/>
+  </w:num>
+  <w:num w:numId="11">
+    <w:abstractNumId w:val="7"/>
+  </w:num>
+  <w:num w:numId="12">
+    <w:abstractNumId w:val="14"/>
+  </w:num>
+  <w:num w:numId="13">
     <w:abstractNumId w:val="4"/>
   </w:num>
-  <w:num w:numId="9">
-    <w:abstractNumId w:val="6"/>
+  <w:num w:numId="14">
+    <w:abstractNumId w:val="12"/>
   </w:num>
-  <w:num w:numId="10">
+  <w:num w:numId="15">
     <w:abstractNumId w:val="11"/>
   </w:num>
-  <w:num w:numId="11">
-    <w:abstractNumId w:val="5"/>
-  </w:num>
-  <w:num w:numId="12">
-    <w:abstractNumId w:val="12"/>
-  </w:num>
-  <w:num w:numId="13">
-    <w:abstractNumId w:val="2"/>
-  </w:num>
-  <w:num w:numId="14">
-    <w:abstractNumId w:val="10"/>
-  </w:num>
-  <w:num w:numId="15">
+  <w:num w:numId="16">
     <w:abstractNumId w:val="9"/>
   </w:num>
-  <w:num w:numId="16">
-    <w:abstractNumId w:val="7"/>
+  <w:num w:numId="17">
+    <w:abstractNumId w:val="3"/>
+  </w:num>
+  <w:num w:numId="18">
+    <w:abstractNumId w:val="2"/>
   </w:num>
 </w:numbering>
 </file>
@@ -4052,4 +4511,16 @@
     </a:ext>
   </a:extLst>
 </a:theme>
+</file>
+
+<file path=customXml/item1.xml><?xml version="1.0" encoding="utf-8"?>
+<b:Sources xmlns:b="http://schemas.openxmlformats.org/officeDocument/2006/bibliography" xmlns="http://schemas.openxmlformats.org/officeDocument/2006/bibliography" SelectedStyle="\APASixthEditionOfficeOnline.xsl" StyleName="APA" Version="6"/>
+</file>
+
+<file path=customXml/itemProps1.xml><?xml version="1.0" encoding="utf-8"?>
+<ds:datastoreItem xmlns:ds="http://schemas.openxmlformats.org/officeDocument/2006/customXml" ds:itemID="{98403B30-2AFF-4F95-A830-15FFB1C2E6AA}">
+  <ds:schemaRefs>
+    <ds:schemaRef ds:uri="http://schemas.openxmlformats.org/officeDocument/2006/bibliography"/>
+  </ds:schemaRefs>
+</ds:datastoreItem>
 </file>
</xml_diff>

<commit_message>
edit class diagram: login, edit, danhgia
</commit_message>
<xml_diff>
--- a/UML/Quy/UML.docx
+++ b/UML/Quy/UML.docx
@@ -561,10 +561,10 @@
           <w:noProof/>
         </w:rPr>
         <w:drawing>
-          <wp:inline distT="0" distB="0" distL="0" distR="0" wp14:anchorId="642762EC" wp14:editId="6BB014CD">
-            <wp:extent cx="5731510" cy="2976245"/>
-            <wp:effectExtent l="0" t="0" r="2540" b="0"/>
-            <wp:docPr id="7" name="Picture 7"/>
+          <wp:inline distT="0" distB="0" distL="0" distR="0" wp14:anchorId="3A12E177" wp14:editId="2FD73DBA">
+            <wp:extent cx="5731510" cy="3173730"/>
+            <wp:effectExtent l="0" t="0" r="2540" b="7620"/>
+            <wp:docPr id="4" name="Picture 4"/>
             <wp:cNvGraphicFramePr>
               <a:graphicFrameLocks xmlns:a="http://schemas.openxmlformats.org/drawingml/2006/main" noChangeAspect="1"/>
             </wp:cNvGraphicFramePr>
@@ -572,7 +572,7 @@
               <a:graphicData uri="http://schemas.openxmlformats.org/drawingml/2006/picture">
                 <pic:pic xmlns:pic="http://schemas.openxmlformats.org/drawingml/2006/picture">
                   <pic:nvPicPr>
-                    <pic:cNvPr id="0" name="Picture 6"/>
+                    <pic:cNvPr id="0" name="Picture 1"/>
                     <pic:cNvPicPr>
                       <a:picLocks noChangeAspect="1" noChangeArrowheads="1"/>
                     </pic:cNvPicPr>
@@ -593,7 +593,7 @@
                   <pic:spPr bwMode="auto">
                     <a:xfrm>
                       <a:off x="0" y="0"/>
-                      <a:ext cx="5731510" cy="2976245"/>
+                      <a:ext cx="5731510" cy="3173730"/>
                     </a:xfrm>
                     <a:prstGeom prst="rect">
                       <a:avLst/>
@@ -1364,10 +1364,10 @@
           <w:noProof/>
         </w:rPr>
         <w:drawing>
-          <wp:inline distT="0" distB="0" distL="0" distR="0" wp14:anchorId="47A2733D" wp14:editId="68B188E0">
+          <wp:inline distT="0" distB="0" distL="0" distR="0" wp14:anchorId="4AD030AE" wp14:editId="70007B9A">
             <wp:extent cx="5731510" cy="3722370"/>
             <wp:effectExtent l="0" t="0" r="2540" b="0"/>
-            <wp:docPr id="12" name="Picture 12"/>
+            <wp:docPr id="5" name="Picture 5"/>
             <wp:cNvGraphicFramePr>
               <a:graphicFrameLocks xmlns:a="http://schemas.openxmlformats.org/drawingml/2006/main" noChangeAspect="1"/>
             </wp:cNvGraphicFramePr>
@@ -1375,7 +1375,7 @@
               <a:graphicData uri="http://schemas.openxmlformats.org/drawingml/2006/picture">
                 <pic:pic xmlns:pic="http://schemas.openxmlformats.org/drawingml/2006/picture">
                   <pic:nvPicPr>
-                    <pic:cNvPr id="0" name="Picture 8"/>
+                    <pic:cNvPr id="0" name="Picture 3"/>
                     <pic:cNvPicPr>
                       <a:picLocks noChangeAspect="1" noChangeArrowheads="1"/>
                     </pic:cNvPicPr>
@@ -2028,6 +2028,19 @@
     </w:p>
     <w:p>
       <w:pPr>
+        <w:rPr>
+          <w:lang w:val="en-US"/>
+        </w:rPr>
+      </w:pPr>
+      <w:r>
+        <w:rPr>
+          <w:lang w:val="en-US"/>
+        </w:rPr>
+        <w:br w:type="page"/>
+      </w:r>
+    </w:p>
+    <w:p>
+      <w:pPr>
         <w:pStyle w:val="ListParagraph"/>
         <w:numPr>
           <w:ilvl w:val="1"/>
@@ -2037,10 +2050,13 @@
           <w:lang w:val="en-US"/>
         </w:rPr>
       </w:pPr>
+      <w:bookmarkStart w:id="0" w:name="_GoBack"/>
+      <w:bookmarkEnd w:id="0"/>
       <w:r>
         <w:rPr>
           <w:lang w:val="en-US"/>
         </w:rPr>
+        <w:lastRenderedPageBreak/>
         <w:t>Class diagram</w:t>
       </w:r>
     </w:p>
@@ -2055,10 +2071,10 @@
           <w:noProof/>
         </w:rPr>
         <w:drawing>
-          <wp:inline distT="0" distB="0" distL="0" distR="0" wp14:anchorId="2D69F451" wp14:editId="51BE244B">
-            <wp:extent cx="5731510" cy="1191260"/>
-            <wp:effectExtent l="0" t="0" r="2540" b="8890"/>
-            <wp:docPr id="14" name="Picture 14"/>
+          <wp:inline distT="0" distB="0" distL="0" distR="0" wp14:anchorId="7B058CDC" wp14:editId="6974061A">
+            <wp:extent cx="5731510" cy="1297940"/>
+            <wp:effectExtent l="0" t="0" r="2540" b="0"/>
+            <wp:docPr id="15" name="Picture 15"/>
             <wp:cNvGraphicFramePr>
               <a:graphicFrameLocks xmlns:a="http://schemas.openxmlformats.org/drawingml/2006/main" noChangeAspect="1"/>
             </wp:cNvGraphicFramePr>
@@ -2066,7 +2082,7 @@
               <a:graphicData uri="http://schemas.openxmlformats.org/drawingml/2006/picture">
                 <pic:pic xmlns:pic="http://schemas.openxmlformats.org/drawingml/2006/picture">
                   <pic:nvPicPr>
-                    <pic:cNvPr id="0" name="Picture 12"/>
+                    <pic:cNvPr id="0" name="Picture 5"/>
                     <pic:cNvPicPr>
                       <a:picLocks noChangeAspect="1" noChangeArrowheads="1"/>
                     </pic:cNvPicPr>
@@ -2087,7 +2103,7 @@
                   <pic:spPr bwMode="auto">
                     <a:xfrm>
                       <a:off x="0" y="0"/>
-                      <a:ext cx="5731510" cy="1191260"/>
+                      <a:ext cx="5731510" cy="1297940"/>
                     </a:xfrm>
                     <a:prstGeom prst="rect">
                       <a:avLst/>
@@ -2103,8 +2119,6 @@
           </wp:inline>
         </w:drawing>
       </w:r>
-      <w:bookmarkStart w:id="0" w:name="_GoBack"/>
-      <w:bookmarkEnd w:id="0"/>
     </w:p>
     <w:sectPr>
       <w:pgSz w:w="11906" w:h="16838"/>
@@ -4518,7 +4532,7 @@
 </file>
 
 <file path=customXml/itemProps1.xml><?xml version="1.0" encoding="utf-8"?>
-<ds:datastoreItem xmlns:ds="http://schemas.openxmlformats.org/officeDocument/2006/customXml" ds:itemID="{98403B30-2AFF-4F95-A830-15FFB1C2E6AA}">
+<ds:datastoreItem xmlns:ds="http://schemas.openxmlformats.org/officeDocument/2006/customXml" ds:itemID="{862FBCB6-3B1F-499E-8DDF-203705D67202}">
   <ds:schemaRefs>
     <ds:schemaRef ds:uri="http://schemas.openxmlformats.org/officeDocument/2006/bibliography"/>
   </ds:schemaRefs>

</xml_diff>

<commit_message>
update usecase đánh giá
</commit_message>
<xml_diff>
--- a/UML/Quy/UML.docx
+++ b/UML/Quy/UML.docx
@@ -1459,10 +1459,10 @@
           <w:noProof/>
         </w:rPr>
         <w:drawing>
-          <wp:inline distT="0" distB="0" distL="0" distR="0" wp14:anchorId="0BD87CD2" wp14:editId="024D0B5A">
-            <wp:extent cx="5730240" cy="2827020"/>
-            <wp:effectExtent l="0" t="0" r="3810" b="0"/>
-            <wp:docPr id="10" name="Picture 10"/>
+          <wp:inline distT="0" distB="0" distL="0" distR="0" wp14:anchorId="7C12A578" wp14:editId="27AEE8B1">
+            <wp:extent cx="5731510" cy="3462020"/>
+            <wp:effectExtent l="0" t="0" r="2540" b="5080"/>
+            <wp:docPr id="4" name="Picture 4"/>
             <wp:cNvGraphicFramePr>
               <a:graphicFrameLocks xmlns:a="http://schemas.openxmlformats.org/drawingml/2006/main" noChangeAspect="1"/>
             </wp:cNvGraphicFramePr>
@@ -1491,7 +1491,7 @@
                   <pic:spPr bwMode="auto">
                     <a:xfrm>
                       <a:off x="0" y="0"/>
-                      <a:ext cx="5730240" cy="2827020"/>
+                      <a:ext cx="5731510" cy="3462020"/>
                     </a:xfrm>
                     <a:prstGeom prst="rect">
                       <a:avLst/>
@@ -1507,6 +1507,8 @@
           </wp:inline>
         </w:drawing>
       </w:r>
+      <w:bookmarkStart w:id="0" w:name="_GoBack"/>
+      <w:bookmarkEnd w:id="0"/>
     </w:p>
     <w:p>
       <w:r>
@@ -2117,8 +2119,6 @@
           </wp:inline>
         </w:drawing>
       </w:r>
-      <w:bookmarkStart w:id="0" w:name="_GoBack"/>
-      <w:bookmarkEnd w:id="0"/>
     </w:p>
     <w:sectPr>
       <w:pgSz w:w="11906" w:h="16838"/>
@@ -4532,7 +4532,7 @@
 </file>
 
 <file path=customXml/itemProps1.xml><?xml version="1.0" encoding="utf-8"?>
-<ds:datastoreItem xmlns:ds="http://schemas.openxmlformats.org/officeDocument/2006/customXml" ds:itemID="{0CCE8C2E-4C78-44EE-8C77-51661E5DF749}">
+<ds:datastoreItem xmlns:ds="http://schemas.openxmlformats.org/officeDocument/2006/customXml" ds:itemID="{1CDAE923-90C5-4A1C-87C8-BEC35253B3FC}">
   <ds:schemaRefs>
     <ds:schemaRef ds:uri="http://schemas.openxmlformats.org/officeDocument/2006/bibliography"/>
   </ds:schemaRefs>

</xml_diff>